<commit_message>
Adding reference and minor add in state or the art section
</commit_message>
<xml_diff>
--- a/Memoria/MemoriaNew.docx
+++ b/Memoria/MemoriaNew.docx
@@ -4003,8 +4003,6 @@
         </w:rPr>
         <w:t>the engineers in the company which provides the data can catch a better idea of the obtained results.</w:t>
       </w:r>
-      <w:bookmarkStart w:id="3" w:name="_GoBack"/>
-      <w:bookmarkEnd w:id="3"/>
     </w:p>
     <w:p/>
     <w:p/>
@@ -4021,7 +4019,7 @@
           <w:lang w:val="en-GB"/>
         </w:rPr>
       </w:pPr>
-      <w:bookmarkStart w:id="4" w:name="_Toc6241142"/>
+      <w:bookmarkStart w:id="3" w:name="_Toc6241142"/>
       <w:r>
         <w:rPr>
           <w:b/>
@@ -4050,7 +4048,7 @@
         </w:rPr>
         <w:t>Approach and methodology</w:t>
       </w:r>
-      <w:bookmarkEnd w:id="4"/>
+      <w:bookmarkEnd w:id="3"/>
     </w:p>
     <w:p>
       <w:pPr>
@@ -4165,7 +4163,7 @@
           <w:szCs w:val="28"/>
         </w:rPr>
       </w:pPr>
-      <w:bookmarkStart w:id="5" w:name="_Toc6241143"/>
+      <w:bookmarkStart w:id="4" w:name="_Toc6241143"/>
       <w:r>
         <w:rPr>
           <w:b/>
@@ -4182,7 +4180,7 @@
         </w:rPr>
         <w:t>Planning</w:t>
       </w:r>
-      <w:bookmarkEnd w:id="5"/>
+      <w:bookmarkEnd w:id="4"/>
     </w:p>
     <w:p/>
     <w:p>
@@ -4413,7 +4411,7 @@
           <w:lang w:val="en-GB"/>
         </w:rPr>
       </w:pPr>
-      <w:bookmarkStart w:id="6" w:name="_Toc6241146"/>
+      <w:bookmarkStart w:id="5" w:name="_Toc6241146"/>
       <w:r>
         <w:rPr>
           <w:szCs w:val="20"/>
@@ -4428,7 +4426,7 @@
         </w:rPr>
         <w:t>State of the art</w:t>
       </w:r>
-      <w:bookmarkEnd w:id="6"/>
+      <w:bookmarkEnd w:id="5"/>
     </w:p>
     <w:p>
       <w:pPr>
@@ -4458,7 +4456,7 @@
           <w:lang w:val="en-GB"/>
         </w:rPr>
       </w:pPr>
-      <w:bookmarkStart w:id="7" w:name="_Toc6241147"/>
+      <w:bookmarkStart w:id="6" w:name="_Toc6241147"/>
       <w:r>
         <w:rPr>
           <w:b/>
@@ -4468,7 +4466,7 @@
         </w:rPr>
         <w:t>2.1 Introduction</w:t>
       </w:r>
-      <w:bookmarkEnd w:id="7"/>
+      <w:bookmarkEnd w:id="6"/>
     </w:p>
     <w:p>
       <w:pPr>
@@ -4524,7 +4522,7 @@
           <w:lang w:val="en-GB"/>
         </w:rPr>
       </w:pPr>
-      <w:bookmarkStart w:id="8" w:name="_Toc6241148"/>
+      <w:bookmarkStart w:id="7" w:name="_Toc6241148"/>
       <w:r>
         <w:rPr>
           <w:b/>
@@ -4534,25 +4532,25 @@
         </w:rPr>
         <w:t>2.2 Approaches</w:t>
       </w:r>
+      <w:bookmarkEnd w:id="7"/>
+    </w:p>
+    <w:p>
+      <w:pPr>
+        <w:pStyle w:val="Ttulo3"/>
+        <w:rPr>
+          <w:rFonts w:ascii="Arial" w:hAnsi="Arial" w:cs="Arial"/>
+          <w:lang w:val="en-GB"/>
+        </w:rPr>
+      </w:pPr>
+      <w:bookmarkStart w:id="8" w:name="_Toc6241149"/>
+      <w:r>
+        <w:rPr>
+          <w:rFonts w:ascii="Arial" w:hAnsi="Arial" w:cs="Arial"/>
+          <w:lang w:val="en-GB"/>
+        </w:rPr>
+        <w:t>2.2.1 Text similarity</w:t>
+      </w:r>
       <w:bookmarkEnd w:id="8"/>
-    </w:p>
-    <w:p>
-      <w:pPr>
-        <w:pStyle w:val="Ttulo3"/>
-        <w:rPr>
-          <w:rFonts w:ascii="Arial" w:hAnsi="Arial" w:cs="Arial"/>
-          <w:lang w:val="en-GB"/>
-        </w:rPr>
-      </w:pPr>
-      <w:bookmarkStart w:id="9" w:name="_Toc6241149"/>
-      <w:r>
-        <w:rPr>
-          <w:rFonts w:ascii="Arial" w:hAnsi="Arial" w:cs="Arial"/>
-          <w:lang w:val="en-GB"/>
-        </w:rPr>
-        <w:t>2.2.1 Text similarity</w:t>
-      </w:r>
-      <w:bookmarkEnd w:id="9"/>
     </w:p>
     <w:p>
       <w:pPr>
@@ -4716,20 +4714,37 @@
         </w:rPr>
         <w:t xml:space="preserve">are possibly the </w:t>
       </w:r>
-      <w:proofErr w:type="gramStart"/>
-      <w:r>
-        <w:rPr>
-          <w:lang w:val="en-GB"/>
-        </w:rPr>
-        <w:t>best known</w:t>
-      </w:r>
-      <w:proofErr w:type="gramEnd"/>
-      <w:r>
-        <w:rPr>
-          <w:lang w:val="en-GB"/>
-        </w:rPr>
-        <w:t xml:space="preserve"> developed techniques to get such representations of words. </w:t>
-      </w:r>
+      <w:r>
+        <w:rPr>
+          <w:lang w:val="en-GB"/>
+        </w:rPr>
+        <w:t>best-known</w:t>
+      </w:r>
+      <w:r>
+        <w:rPr>
+          <w:lang w:val="en-GB"/>
+        </w:rPr>
+        <w:t xml:space="preserve"> developed techniques to get such representations of words.</w:t>
+      </w:r>
+      <w:r>
+        <w:rPr>
+          <w:lang w:val="en-GB"/>
+        </w:rPr>
+        <w:t xml:space="preserve"> Word2Vec has been already used in a work about product recommendations in e-Commerce [12], where </w:t>
+      </w:r>
+      <w:r>
+        <w:rPr>
+          <w:lang w:val="en-GB"/>
+        </w:rPr>
+        <w:t>the implemented language models are used to vectorize product titles and handle these vectorizations to make recommendations.</w:t>
+      </w:r>
+    </w:p>
+    <w:p>
+      <w:pPr>
+        <w:rPr>
+          <w:lang w:val="en-GB"/>
+        </w:rPr>
+      </w:pPr>
     </w:p>
     <w:p>
       <w:pPr>
@@ -4739,7 +4754,7 @@
           <w:lang w:val="en-GB"/>
         </w:rPr>
       </w:pPr>
-      <w:bookmarkStart w:id="10" w:name="_Toc6241150"/>
+      <w:bookmarkStart w:id="9" w:name="_Toc6241150"/>
       <w:r>
         <w:rPr>
           <w:rFonts w:ascii="Arial" w:hAnsi="Arial" w:cs="Arial"/>
@@ -4747,7 +4762,7 @@
         </w:rPr>
         <w:t>2.2.2 Attribute extraction</w:t>
       </w:r>
-      <w:bookmarkEnd w:id="10"/>
+      <w:bookmarkEnd w:id="9"/>
     </w:p>
     <w:p>
       <w:pPr>
@@ -5094,7 +5109,7 @@
           <w:lang w:val="en-GB"/>
         </w:rPr>
       </w:pPr>
-      <w:bookmarkStart w:id="11" w:name="_Toc6241151"/>
+      <w:bookmarkStart w:id="10" w:name="_Toc6241151"/>
       <w:r>
         <w:rPr>
           <w:rFonts w:ascii="Arial" w:hAnsi="Arial" w:cs="Arial"/>
@@ -5113,7 +5128,7 @@
         </w:rPr>
         <w:t>Dictionaries and regular expressions</w:t>
       </w:r>
-      <w:bookmarkEnd w:id="11"/>
+      <w:bookmarkEnd w:id="10"/>
     </w:p>
     <w:p>
       <w:pPr>
@@ -5173,7 +5188,14 @@
         <w:rPr>
           <w:lang w:val="en-GB"/>
         </w:rPr>
-        <w:t>On one hand, the use of regular expressions could lead to an inaccurate identification of attributes. For example, given the product name “Apple iPhone 32GB”, a regular expression can be written to extract the phrase “32GB”. However, this method would not be able to correctly resolve if this value correspond to RAM memory or to hard-disk capacity, as both attributes are commonly given in GB. Furthermore, as the information may be presented in many different formats, a regular expression should be written to handle every instance. For example, the inches of the screen for a certain TV could be written like “50-inches” or ‘50”’, so two different regular expressions are needed in this case.</w:t>
+        <w:t xml:space="preserve">On one hand, the use of regular expressions could lead to an inaccurate identification of attributes. For example, given the product name “Apple iPhone 32GB”, a regular expression can be written to extract the phrase “32GB”. However, this method would not be able to correctly resolve if this value correspond to RAM memory or to hard-disk capacity, as both attributes are commonly given in GB. Furthermore, as the information may be presented in many different formats, a regular expression should be written to handle every instance. For example, the inches of the screen for a certain TV could be written </w:t>
+      </w:r>
+      <w:r>
+        <w:rPr>
+          <w:lang w:val="en-GB"/>
+        </w:rPr>
+        <w:lastRenderedPageBreak/>
+        <w:t>like “50-inches” or ‘50”’, so two different regular expressions are needed in this case.</w:t>
       </w:r>
     </w:p>
     <w:p>
@@ -5188,7 +5210,6 @@
         <w:rPr>
           <w:lang w:val="en-GB"/>
         </w:rPr>
-        <w:lastRenderedPageBreak/>
         <w:t>In order to</w:t>
       </w:r>
       <w:proofErr w:type="gramEnd"/>
@@ -5214,7 +5235,19 @@
         <w:rPr>
           <w:lang w:val="en-GB"/>
         </w:rPr>
-        <w:t>Genetic programming is the favourite used approach when exploring this issue.</w:t>
+        <w:t xml:space="preserve">Genetic programming is the favourite used approach when exploring this </w:t>
+      </w:r>
+      <w:r>
+        <w:rPr>
+          <w:lang w:val="en-GB"/>
+        </w:rPr>
+        <w:t>subject matter</w:t>
+      </w:r>
+      <w:r>
+        <w:rPr>
+          <w:lang w:val="en-GB"/>
+        </w:rPr>
+        <w:t>.</w:t>
       </w:r>
     </w:p>
     <w:p>
@@ -5247,7 +5280,7 @@
           <w:lang w:val="en-GB"/>
         </w:rPr>
       </w:pPr>
-      <w:bookmarkStart w:id="12" w:name="_Toc6241152"/>
+      <w:bookmarkStart w:id="11" w:name="_Toc6241152"/>
       <w:r>
         <w:rPr>
           <w:rFonts w:ascii="Arial" w:hAnsi="Arial" w:cs="Arial"/>
@@ -5257,6 +5290,185 @@
         </w:rPr>
         <w:t>2.2.2.2 Sequence labelling</w:t>
       </w:r>
+      <w:bookmarkEnd w:id="11"/>
+    </w:p>
+    <w:p>
+      <w:pPr>
+        <w:spacing w:before="240" w:after="240"/>
+        <w:rPr>
+          <w:lang w:val="en-GB"/>
+        </w:rPr>
+      </w:pPr>
+      <w:r>
+        <w:rPr>
+          <w:lang w:val="en-GB"/>
+        </w:rPr>
+        <w:t xml:space="preserve">Some studies </w:t>
+      </w:r>
+      <w:r>
+        <w:rPr>
+          <w:lang w:val="en-GB"/>
+        </w:rPr>
+        <w:t>[2, 3, 10]</w:t>
+      </w:r>
+      <w:r>
+        <w:rPr>
+          <w:lang w:val="en-GB"/>
+        </w:rPr>
+        <w:t xml:space="preserve"> address this issue by implementing more sophisticated methods. They first train some NER model to extract products features from their titles to then train Machine Learning models based on the structured data obtained to make the matching.</w:t>
+      </w:r>
+    </w:p>
+    <w:p>
+      <w:pPr>
+        <w:spacing w:after="240"/>
+        <w:rPr>
+          <w:lang w:val="en-GB"/>
+        </w:rPr>
+      </w:pPr>
+      <w:r>
+        <w:rPr>
+          <w:lang w:val="en-GB"/>
+        </w:rPr>
+        <w:t xml:space="preserve">Thus, </w:t>
+      </w:r>
+      <w:r>
+        <w:rPr>
+          <w:b/>
+          <w:i/>
+          <w:lang w:val="en-GB"/>
+        </w:rPr>
+        <w:t>Conditional Random Fields</w:t>
+      </w:r>
+      <w:r>
+        <w:rPr>
+          <w:lang w:val="en-GB"/>
+        </w:rPr>
+        <w:t xml:space="preserve"> (CRF) </w:t>
+      </w:r>
+      <w:proofErr w:type="gramStart"/>
+      <w:r>
+        <w:rPr>
+          <w:lang w:val="en-GB"/>
+        </w:rPr>
+        <w:t>can be seen as</w:t>
+      </w:r>
+      <w:proofErr w:type="gramEnd"/>
+      <w:r>
+        <w:rPr>
+          <w:lang w:val="en-GB"/>
+        </w:rPr>
+        <w:t xml:space="preserve"> the favourite alternative, as it is used by </w:t>
+      </w:r>
+      <w:r>
+        <w:rPr>
+          <w:lang w:val="en-GB"/>
+        </w:rPr>
+        <w:t>the three</w:t>
+      </w:r>
+      <w:r>
+        <w:rPr>
+          <w:lang w:val="en-GB"/>
+        </w:rPr>
+        <w:t xml:space="preserve"> of the above-cited works.  It is a linear model for sequential labels. In fact, CRF can be considered as the sequential version of logistic regression</w:t>
+      </w:r>
+      <w:r>
+        <w:rPr>
+          <w:lang w:val="en-GB"/>
+        </w:rPr>
+        <w:t xml:space="preserve"> [7]</w:t>
+      </w:r>
+      <w:r>
+        <w:rPr>
+          <w:lang w:val="en-GB"/>
+        </w:rPr>
+        <w:t>.</w:t>
+      </w:r>
+    </w:p>
+    <w:p>
+      <w:pPr>
+        <w:spacing w:after="240"/>
+        <w:rPr>
+          <w:lang w:val="en-GB"/>
+        </w:rPr>
+      </w:pPr>
+      <w:r>
+        <w:rPr>
+          <w:lang w:val="en-GB"/>
+        </w:rPr>
+        <w:t xml:space="preserve">Another implemented solution by [2] along with CRF is </w:t>
+      </w:r>
+      <w:r>
+        <w:rPr>
+          <w:b/>
+          <w:i/>
+          <w:lang w:val="en-GB"/>
+        </w:rPr>
+        <w:t>Structured Perceptron</w:t>
+      </w:r>
+      <w:r>
+        <w:rPr>
+          <w:lang w:val="en-GB"/>
+        </w:rPr>
+        <w:t xml:space="preserve">, which is a supervised learning algorithm. By contrast, [3] goes beyond implementing CRF also with </w:t>
+      </w:r>
+      <w:r>
+        <w:rPr>
+          <w:b/>
+          <w:lang w:val="en-GB"/>
+        </w:rPr>
+        <w:t>text embeddings</w:t>
+      </w:r>
+      <w:r>
+        <w:rPr>
+          <w:lang w:val="en-GB"/>
+        </w:rPr>
+        <w:t>.</w:t>
+      </w:r>
+    </w:p>
+    <w:p>
+      <w:pPr>
+        <w:spacing w:after="240"/>
+        <w:rPr>
+          <w:lang w:val="en-GB"/>
+        </w:rPr>
+      </w:pPr>
+      <w:r>
+        <w:rPr>
+          <w:lang w:val="en-GB"/>
+        </w:rPr>
+        <w:t>The benefit of these sequence labelling algorithms is that they leverage the information given by the context of a given word in a certain product title. For example, in a product title like “Apple iPhone 4 (4GB RAM) - Black”, “4GB” could be recognized as RAM memory considering the next word is “RAM”. Using some of the above-mentioned simplest solutions, this information would not be exploited.</w:t>
+      </w:r>
+    </w:p>
+    <w:p>
+      <w:pPr>
+        <w:spacing w:after="240"/>
+        <w:rPr>
+          <w:lang w:val="en-GB"/>
+        </w:rPr>
+      </w:pPr>
+      <w:r>
+        <w:rPr>
+          <w:lang w:val="en-GB"/>
+        </w:rPr>
+        <w:t>Nevertheless, sequence labelling algorithms need a significant sizable training set (usually labelled using BIO encoding) whose manual labelling would require a huge usage time. Some implemented alternatives to avoid this manual task consist in the use of “distant supervision”, in which a training dataset is automatically built based on heuristics and rules.</w:t>
+      </w:r>
+    </w:p>
+    <w:p>
+      <w:pPr>
+        <w:pStyle w:val="Ttulo3"/>
+        <w:rPr>
+          <w:rFonts w:ascii="Arial" w:hAnsi="Arial" w:cs="Arial"/>
+          <w:lang w:val="en-GB"/>
+        </w:rPr>
+      </w:pPr>
+      <w:bookmarkStart w:id="12" w:name="_Toc6241153"/>
+      <w:r>
+        <w:rPr>
+          <w:rFonts w:ascii="Arial" w:hAnsi="Arial" w:cs="Arial"/>
+          <w:lang w:val="en-GB"/>
+        </w:rPr>
+        <w:t>2.2.3 Image recognition</w:t>
+      </w:r>
       <w:bookmarkEnd w:id="12"/>
     </w:p>
     <w:p>
@@ -5270,33 +5482,7 @@
         <w:rPr>
           <w:lang w:val="en-GB"/>
         </w:rPr>
-        <w:t xml:space="preserve">Some studies </w:t>
-      </w:r>
-      <w:r>
-        <w:rPr>
-          <w:lang w:val="en-GB"/>
-        </w:rPr>
-        <w:t>[2, 3, 10]</w:t>
-      </w:r>
-      <w:r>
-        <w:rPr>
-          <w:lang w:val="en-GB"/>
-        </w:rPr>
-        <w:t xml:space="preserve"> address this issue by implementing more sophisticated methods. They first train some NER model to extract products features from their titles to then train Machine Learning models based on the structured data obtained to make the matching.</w:t>
-      </w:r>
-    </w:p>
-    <w:p>
-      <w:pPr>
-        <w:spacing w:after="240"/>
-        <w:rPr>
-          <w:lang w:val="en-GB"/>
-        </w:rPr>
-      </w:pPr>
-      <w:r>
-        <w:rPr>
-          <w:lang w:val="en-GB"/>
-        </w:rPr>
-        <w:t xml:space="preserve">Thus, </w:t>
+        <w:t xml:space="preserve">Matching products identifying these by performing image recognition on them could constitute the hardest approach of all. It is not only the complexity of models like </w:t>
       </w:r>
       <w:r>
         <w:rPr>
@@ -5304,187 +5490,34 @@
           <w:i/>
           <w:lang w:val="en-GB"/>
         </w:rPr>
-        <w:t>Conditional Random Fields</w:t>
-      </w:r>
-      <w:r>
-        <w:rPr>
-          <w:lang w:val="en-GB"/>
-        </w:rPr>
-        <w:t xml:space="preserve"> (CRF) </w:t>
+        <w:t>Convolutional Neural Networks</w:t>
+      </w:r>
+      <w:r>
+        <w:rPr>
+          <w:lang w:val="en-GB"/>
+        </w:rPr>
+        <w:t xml:space="preserve"> (CNN), which are a common solution for image recognition problems, but also some other challenges that </w:t>
       </w:r>
       <w:proofErr w:type="gramStart"/>
       <w:r>
         <w:rPr>
           <w:lang w:val="en-GB"/>
         </w:rPr>
-        <w:t>can be seen as</w:t>
+        <w:t>have to</w:t>
       </w:r>
       <w:proofErr w:type="gramEnd"/>
       <w:r>
         <w:rPr>
           <w:lang w:val="en-GB"/>
         </w:rPr>
-        <w:t xml:space="preserve"> the favourite alternative, as it is used by </w:t>
-      </w:r>
-      <w:r>
-        <w:rPr>
-          <w:lang w:val="en-GB"/>
-        </w:rPr>
-        <w:t>the three</w:t>
-      </w:r>
-      <w:r>
-        <w:rPr>
-          <w:lang w:val="en-GB"/>
-        </w:rPr>
-        <w:t xml:space="preserve"> of the above-cited works.  It is a linear model for sequential labels. In fact, CRF can be considered as the sequential version of logistic regression</w:t>
-      </w:r>
-      <w:r>
-        <w:rPr>
-          <w:lang w:val="en-GB"/>
-        </w:rPr>
-        <w:t xml:space="preserve"> [7]</w:t>
-      </w:r>
-      <w:r>
-        <w:rPr>
-          <w:lang w:val="en-GB"/>
-        </w:rPr>
-        <w:t>.</w:t>
-      </w:r>
-    </w:p>
-    <w:p>
-      <w:pPr>
-        <w:spacing w:after="240"/>
-        <w:rPr>
-          <w:lang w:val="en-GB"/>
-        </w:rPr>
-      </w:pPr>
-      <w:r>
-        <w:rPr>
-          <w:lang w:val="en-GB"/>
-        </w:rPr>
-        <w:t xml:space="preserve">Another implemented solution by [2] along with CRF is </w:t>
-      </w:r>
-      <w:r>
-        <w:rPr>
-          <w:b/>
-          <w:i/>
-          <w:lang w:val="en-GB"/>
-        </w:rPr>
-        <w:t>Structured Perceptron</w:t>
-      </w:r>
-      <w:r>
-        <w:rPr>
-          <w:lang w:val="en-GB"/>
-        </w:rPr>
-        <w:t xml:space="preserve">, which is a supervised learning algorithm. By contrast, [3] goes beyond implementing CRF also with </w:t>
-      </w:r>
-      <w:r>
-        <w:rPr>
-          <w:b/>
-          <w:lang w:val="en-GB"/>
-        </w:rPr>
-        <w:t>text embeddings</w:t>
-      </w:r>
-      <w:r>
-        <w:rPr>
-          <w:lang w:val="en-GB"/>
-        </w:rPr>
-        <w:t>.</w:t>
-      </w:r>
-    </w:p>
-    <w:p>
-      <w:pPr>
-        <w:spacing w:after="240"/>
-        <w:rPr>
-          <w:lang w:val="en-GB"/>
-        </w:rPr>
-      </w:pPr>
-      <w:r>
-        <w:rPr>
-          <w:lang w:val="en-GB"/>
-        </w:rPr>
-        <w:t>The benefit of these sequence labelling algorithms is that they leverage the information given by the context of a given word in a certain product title. For example, in a product title like “Apple iPhone 4 (4GB RAM) - Black”, “4GB” could be recognized as RAM memory considering the next word is “RAM”. Using some of the above-mentioned simplest solutions, this information would not be exploited.</w:t>
-      </w:r>
-    </w:p>
-    <w:p>
-      <w:pPr>
-        <w:spacing w:after="240"/>
-        <w:rPr>
-          <w:lang w:val="en-GB"/>
-        </w:rPr>
-      </w:pPr>
-      <w:r>
-        <w:rPr>
-          <w:lang w:val="en-GB"/>
-        </w:rPr>
-        <w:t>Nevertheless, sequence labelling algorithms need a significant sizable training set (usually labelled using BIO encoding) whose manual labelling would require a huge usage time. Some implemented alternatives to avoid this manual task consist in the use of “distant supervision”, in which a training dataset is automatically built based on heuristics and rules.</w:t>
-      </w:r>
-    </w:p>
-    <w:p>
-      <w:pPr>
-        <w:pStyle w:val="Ttulo3"/>
-        <w:rPr>
-          <w:rFonts w:ascii="Arial" w:hAnsi="Arial" w:cs="Arial"/>
-          <w:lang w:val="en-GB"/>
-        </w:rPr>
-      </w:pPr>
-      <w:bookmarkStart w:id="13" w:name="_Toc6241153"/>
-      <w:r>
-        <w:rPr>
-          <w:rFonts w:ascii="Arial" w:hAnsi="Arial" w:cs="Arial"/>
-          <w:lang w:val="en-GB"/>
-        </w:rPr>
-        <w:t>2.2.3 Image recognition</w:t>
-      </w:r>
-      <w:bookmarkEnd w:id="13"/>
-    </w:p>
-    <w:p>
-      <w:pPr>
-        <w:spacing w:before="240" w:after="240"/>
-        <w:rPr>
-          <w:lang w:val="en-GB"/>
-        </w:rPr>
-      </w:pPr>
-      <w:r>
-        <w:rPr>
-          <w:lang w:val="en-GB"/>
-        </w:rPr>
-        <w:t xml:space="preserve">Matching products identifying these by performing image recognition on them could constitute the hardest approach of all. It is not only the complexity of models like </w:t>
-      </w:r>
-      <w:r>
-        <w:rPr>
-          <w:b/>
-          <w:i/>
-          <w:lang w:val="en-GB"/>
-        </w:rPr>
-        <w:t>Convolutional Neural Networks</w:t>
-      </w:r>
-      <w:r>
-        <w:rPr>
-          <w:lang w:val="en-GB"/>
-        </w:rPr>
-        <w:t xml:space="preserve"> (CNN), which are a common solution for image recognition problems, but also some other challenges that </w:t>
-      </w:r>
-      <w:proofErr w:type="gramStart"/>
-      <w:r>
-        <w:rPr>
-          <w:lang w:val="en-GB"/>
-        </w:rPr>
-        <w:t>have to</w:t>
-      </w:r>
-      <w:proofErr w:type="gramEnd"/>
-      <w:r>
-        <w:rPr>
-          <w:lang w:val="en-GB"/>
-        </w:rPr>
-        <w:t xml:space="preserve"> be faced regarding products recognition from images: the same product can be found photographed from different perspectives, with different colours or different levels of brightness. Furthermore, CNNs could need a huge number of images to </w:t>
+        <w:t xml:space="preserve"> be faced regarding products recognition from images: the same product can be </w:t>
       </w:r>
       <w:r>
         <w:rPr>
           <w:lang w:val="en-GB"/>
         </w:rPr>
         <w:lastRenderedPageBreak/>
-        <w:t>be trained, something that translates into managing and storing a lot of bytes of data.</w:t>
+        <w:t>found photographed from different perspectives, with different colours or different levels of brightness. Furthermore, CNNs could need a huge number of images to be trained, something that translates into managing and storing a lot of bytes of data.</w:t>
       </w:r>
     </w:p>
     <w:p>
@@ -5539,7 +5572,7 @@
       <w:r>
         <w:br w:type="page"/>
       </w:r>
-      <w:bookmarkStart w:id="14" w:name="_Toc6241154"/>
+      <w:bookmarkStart w:id="13" w:name="_Toc6241154"/>
       <w:r>
         <w:rPr>
           <w:szCs w:val="20"/>
@@ -5547,7 +5580,7 @@
         <w:lastRenderedPageBreak/>
         <w:t>3.</w:t>
       </w:r>
-      <w:bookmarkEnd w:id="14"/>
+      <w:bookmarkEnd w:id="13"/>
       <w:r>
         <w:rPr>
           <w:szCs w:val="20"/>
@@ -5842,18 +5875,20 @@
       <w:pPr>
         <w:spacing w:after="240"/>
       </w:pPr>
-      <w:r>
+    </w:p>
+    <w:p>
+      <w:pPr>
+        <w:spacing w:after="240"/>
+      </w:pPr>
+      <w:r>
+        <w:lastRenderedPageBreak/>
         <w:t xml:space="preserve">The operators who perform this task </w:t>
       </w:r>
       <w:r>
         <w:t xml:space="preserve">usually navigate to the source URL of the crawled product, study their features, compare them to the </w:t>
       </w:r>
       <w:r>
-        <w:t xml:space="preserve">most similar base </w:t>
-      </w:r>
-      <w:r>
-        <w:lastRenderedPageBreak/>
-        <w:t xml:space="preserve">products </w:t>
+        <w:t xml:space="preserve">most similar base products </w:t>
       </w:r>
       <w:r>
         <w:t xml:space="preserve">stored </w:t>
@@ -5930,6 +5965,8 @@
       <w:r>
         <w:t>Classification problem (supervised learning)</w:t>
       </w:r>
+      <w:bookmarkStart w:id="14" w:name="_GoBack"/>
+      <w:bookmarkEnd w:id="14"/>
     </w:p>
     <w:p/>
     <w:p/>
@@ -8533,9 +8570,55 @@
         </w:numPr>
         <w:spacing w:after="240"/>
         <w:rPr>
-          <w:lang w:val="es-ES"/>
-        </w:rPr>
-      </w:pPr>
+          <w:lang w:val="en-GB"/>
+        </w:rPr>
+      </w:pPr>
+      <w:proofErr w:type="spellStart"/>
+      <w:r>
+        <w:t>Grbovic</w:t>
+      </w:r>
+      <w:proofErr w:type="spellEnd"/>
+      <w:r>
+        <w:t xml:space="preserve">, M., </w:t>
+      </w:r>
+      <w:proofErr w:type="spellStart"/>
+      <w:r>
+        <w:t>Radosavljevic</w:t>
+      </w:r>
+      <w:proofErr w:type="spellEnd"/>
+      <w:r>
+        <w:t xml:space="preserve">, V., Djuric, N., </w:t>
+      </w:r>
+      <w:proofErr w:type="spellStart"/>
+      <w:r>
+        <w:t>Bhamidipati</w:t>
+      </w:r>
+      <w:proofErr w:type="spellEnd"/>
+      <w:r>
+        <w:t xml:space="preserve">, N., </w:t>
+      </w:r>
+      <w:proofErr w:type="spellStart"/>
+      <w:r>
+        <w:t>Savla</w:t>
+      </w:r>
+      <w:proofErr w:type="spellEnd"/>
+      <w:r>
+        <w:t xml:space="preserve">, J., </w:t>
+      </w:r>
+      <w:proofErr w:type="spellStart"/>
+      <w:r>
+        <w:t>Bhagwan</w:t>
+      </w:r>
+      <w:proofErr w:type="spellEnd"/>
+      <w:r>
+        <w:t>, V., Sharp, D.</w:t>
+      </w:r>
+      <w:r>
+        <w:t xml:space="preserve"> (2015)</w:t>
+      </w:r>
+      <w:r>
+        <w:t xml:space="preserve"> E-commerce in your inbox: Product recommendations at scale. In: Proceedings of the 21th ACM SIGKDD.</w:t>
+      </w:r>
     </w:p>
     <w:p>
       <w:pPr>
@@ -8543,7 +8626,7 @@
         <w:rPr>
           <w:rFonts w:cs="Arial"/>
           <w:szCs w:val="20"/>
-          <w:lang w:val="es-ES"/>
+          <w:lang w:val="en-GB"/>
         </w:rPr>
       </w:pPr>
     </w:p>
@@ -12584,7 +12667,7 @@
 </file>
 
 <file path=customXml/itemProps1.xml><?xml version="1.0" encoding="utf-8"?>
-<ds:datastoreItem xmlns:ds="http://schemas.openxmlformats.org/officeDocument/2006/customXml" ds:itemID="{7E6C55BF-3765-40B2-BC61-6EE8E4C5FECA}">
+<ds:datastoreItem xmlns:ds="http://schemas.openxmlformats.org/officeDocument/2006/customXml" ds:itemID="{A2C969F3-2FA3-4D36-84AA-B814379AD4BD}">
   <ds:schemaRefs>
     <ds:schemaRef ds:uri="http://schemas.openxmlformats.org/officeDocument/2006/bibliography"/>
   </ds:schemaRefs>

</xml_diff>

<commit_message>
Changing order in bibliography to Vancouver style
</commit_message>
<xml_diff>
--- a/Memoria/MemoriaNew.docx
+++ b/Memoria/MemoriaNew.docx
@@ -3503,22 +3503,20 @@
         <w:rPr>
           <w:i/>
         </w:rPr>
-        <w:t>I would like to dedicate this work to…</w:t>
+        <w:t>I would like to dedicate this wor</w:t>
       </w:r>
       <w:r>
         <w:rPr>
           <w:i/>
         </w:rPr>
-        <w:t>………………………………………………………………………</w:t>
-      </w:r>
-      <w:proofErr w:type="gramStart"/>
+        <w:t>k to..</w:t>
+      </w:r>
       <w:r>
         <w:rPr>
           <w:i/>
         </w:rPr>
-        <w:t>…..</w:t>
-      </w:r>
-      <w:proofErr w:type="gramEnd"/>
+        <w:t>.</w:t>
+      </w:r>
     </w:p>
     <w:p>
       <w:pPr>
@@ -4054,6 +4052,7 @@
       <w:pPr>
         <w:spacing w:before="240"/>
         <w:rPr>
+          <w:i/>
           <w:lang w:val="en-GB"/>
         </w:rPr>
       </w:pPr>
@@ -4061,6 +4060,7 @@
       <w:proofErr w:type="gramStart"/>
       <w:r>
         <w:rPr>
+          <w:i/>
           <w:lang w:val="en-GB"/>
         </w:rPr>
         <w:t>TODO:Revisar</w:t>
@@ -4069,6 +4069,7 @@
       <w:proofErr w:type="gramEnd"/>
       <w:r>
         <w:rPr>
+          <w:i/>
           <w:lang w:val="en-GB"/>
         </w:rPr>
         <w:t xml:space="preserve"> </w:t>
@@ -4076,6 +4077,7 @@
       <w:proofErr w:type="spellStart"/>
       <w:r>
         <w:rPr>
+          <w:i/>
           <w:lang w:val="en-GB"/>
         </w:rPr>
         <w:t>este</w:t>
@@ -4083,6 +4085,7 @@
       <w:proofErr w:type="spellEnd"/>
       <w:r>
         <w:rPr>
+          <w:i/>
           <w:lang w:val="en-GB"/>
         </w:rPr>
         <w:t xml:space="preserve"> </w:t>
@@ -4090,6 +4093,7 @@
       <w:proofErr w:type="spellStart"/>
       <w:r>
         <w:rPr>
+          <w:i/>
           <w:lang w:val="en-GB"/>
         </w:rPr>
         <w:t>párrafo</w:t>
@@ -4692,21 +4696,25 @@
         <w:rPr>
           <w:lang w:val="en-GB"/>
         </w:rPr>
-        <w:t xml:space="preserve">8] and </w:t>
-      </w:r>
-      <w:proofErr w:type="spellStart"/>
-      <w:r>
-        <w:rPr>
-          <w:lang w:val="en-GB"/>
-        </w:rPr>
-        <w:t>GloVe</w:t>
-      </w:r>
-      <w:proofErr w:type="spellEnd"/>
-      <w:r>
-        <w:rPr>
-          <w:lang w:val="en-GB"/>
-        </w:rPr>
-        <w:t xml:space="preserve"> [9] </w:t>
+        <w:t>2</w:t>
+      </w:r>
+      <w:r>
+        <w:rPr>
+          <w:lang w:val="en-GB"/>
+        </w:rPr>
+        <w:t>] and GloVe [</w:t>
+      </w:r>
+      <w:r>
+        <w:rPr>
+          <w:lang w:val="en-GB"/>
+        </w:rPr>
+        <w:t>3</w:t>
+      </w:r>
+      <w:r>
+        <w:rPr>
+          <w:lang w:val="en-GB"/>
+        </w:rPr>
+        <w:t xml:space="preserve">] </w:t>
       </w:r>
       <w:r>
         <w:rPr>
@@ -4730,7 +4738,19 @@
         <w:rPr>
           <w:lang w:val="en-GB"/>
         </w:rPr>
-        <w:t xml:space="preserve"> Word2Vec has been already used in a work about product recommendations in e-Commerce [12], where </w:t>
+        <w:t xml:space="preserve"> Word2Vec has been already used in a work about product recommendations in e-Commerce [</w:t>
+      </w:r>
+      <w:r>
+        <w:rPr>
+          <w:lang w:val="en-GB"/>
+        </w:rPr>
+        <w:t>4</w:t>
+      </w:r>
+      <w:r>
+        <w:rPr>
+          <w:lang w:val="en-GB"/>
+        </w:rPr>
+        <w:t xml:space="preserve">], where </w:t>
       </w:r>
       <w:r>
         <w:rPr>
@@ -5223,7 +5243,7 @@
         <w:rPr>
           <w:lang w:val="en-GB"/>
         </w:rPr>
-        <w:t>4, 5, 6</w:t>
+        <w:t>5, 6, 7</w:t>
       </w:r>
       <w:r>
         <w:rPr>
@@ -5309,7 +5329,31 @@
         <w:rPr>
           <w:lang w:val="en-GB"/>
         </w:rPr>
-        <w:t>[2, 3, 10]</w:t>
+        <w:t>[</w:t>
+      </w:r>
+      <w:r>
+        <w:rPr>
+          <w:lang w:val="en-GB"/>
+        </w:rPr>
+        <w:t>8</w:t>
+      </w:r>
+      <w:r>
+        <w:rPr>
+          <w:lang w:val="en-GB"/>
+        </w:rPr>
+        <w:t xml:space="preserve">, </w:t>
+      </w:r>
+      <w:r>
+        <w:rPr>
+          <w:lang w:val="en-GB"/>
+        </w:rPr>
+        <w:t>9</w:t>
+      </w:r>
+      <w:r>
+        <w:rPr>
+          <w:lang w:val="en-GB"/>
+        </w:rPr>
+        <w:t>, 10]</w:t>
       </w:r>
       <w:r>
         <w:rPr>
@@ -5375,7 +5419,19 @@
         <w:rPr>
           <w:lang w:val="en-GB"/>
         </w:rPr>
-        <w:t xml:space="preserve"> [7]</w:t>
+        <w:t xml:space="preserve"> [</w:t>
+      </w:r>
+      <w:r>
+        <w:rPr>
+          <w:lang w:val="en-GB"/>
+        </w:rPr>
+        <w:t>11</w:t>
+      </w:r>
+      <w:r>
+        <w:rPr>
+          <w:lang w:val="en-GB"/>
+        </w:rPr>
+        <w:t>]</w:t>
       </w:r>
       <w:r>
         <w:rPr>
@@ -5395,7 +5451,19 @@
         <w:rPr>
           <w:lang w:val="en-GB"/>
         </w:rPr>
-        <w:t xml:space="preserve">Another implemented solution by [2] along with CRF is </w:t>
+        <w:t>Another implemented solution by [</w:t>
+      </w:r>
+      <w:r>
+        <w:rPr>
+          <w:lang w:val="en-GB"/>
+        </w:rPr>
+        <w:t>8</w:t>
+      </w:r>
+      <w:r>
+        <w:rPr>
+          <w:lang w:val="en-GB"/>
+        </w:rPr>
+        <w:t xml:space="preserve">] along with CRF is </w:t>
       </w:r>
       <w:r>
         <w:rPr>
@@ -5409,7 +5477,19 @@
         <w:rPr>
           <w:lang w:val="en-GB"/>
         </w:rPr>
-        <w:t xml:space="preserve">, which is a supervised learning algorithm. By contrast, [3] goes beyond implementing CRF also with </w:t>
+        <w:t>, which is a supervised learning algorithm. By contrast, [</w:t>
+      </w:r>
+      <w:r>
+        <w:rPr>
+          <w:lang w:val="en-GB"/>
+        </w:rPr>
+        <w:t>9</w:t>
+      </w:r>
+      <w:r>
+        <w:rPr>
+          <w:lang w:val="en-GB"/>
+        </w:rPr>
+        <w:t xml:space="preserve">] goes beyond implementing CRF also with </w:t>
       </w:r>
       <w:r>
         <w:rPr>
@@ -5531,7 +5611,19 @@
         <w:rPr>
           <w:lang w:val="en-GB"/>
         </w:rPr>
-        <w:t xml:space="preserve">Indeed, [3] implements also a CNN on the premise that most of the web shops use the same image for identical products. Treating the product matching problem as a two-class classification problem (given a pair of products, decide if they match or not), the implemented CNN allows to obtain image embeddings for the candidate products pair. Then, cosine similarity between both vectors is </w:t>
+        <w:t>Indeed, [</w:t>
+      </w:r>
+      <w:r>
+        <w:rPr>
+          <w:lang w:val="en-GB"/>
+        </w:rPr>
+        <w:t>9</w:t>
+      </w:r>
+      <w:r>
+        <w:rPr>
+          <w:lang w:val="en-GB"/>
+        </w:rPr>
+        <w:t xml:space="preserve">] implements also a CNN on the premise that most of the web shops use the same image for identical products. Treating the product matching problem as a two-class classification problem (given a pair of products, decide if they match or not), the implemented CNN allows to obtain image embeddings for the candidate products pair. Then, cosine similarity between both vectors is </w:t>
       </w:r>
       <w:r>
         <w:rPr>
@@ -5965,8 +6057,6 @@
       <w:r>
         <w:t>Classification problem (supervised learning)</w:t>
       </w:r>
-      <w:bookmarkStart w:id="14" w:name="_GoBack"/>
-      <w:bookmarkEnd w:id="14"/>
     </w:p>
     <w:p/>
     <w:p/>
@@ -6271,89 +6361,97 @@
         <w:t xml:space="preserve">Given the </w:t>
       </w:r>
       <w:r>
-        <w:t>supervised learning</w:t>
+        <w:t xml:space="preserve">supervised learning </w:t>
+      </w:r>
+      <w:r>
+        <w:t>problem which is desired to solve (</w:t>
+      </w:r>
+      <w:r>
+        <w:t xml:space="preserve">i.e. </w:t>
+      </w:r>
+      <w:r>
+        <w:t xml:space="preserve">prediction of the </w:t>
+      </w:r>
+      <w:r>
+        <w:rPr>
+          <w:i/>
+        </w:rPr>
+        <w:t>Matching Code</w:t>
+      </w:r>
+      <w:r>
+        <w:t xml:space="preserve"> for a certain product based on its features) a set of machine learning models and algorithms can be applied.</w:t>
       </w:r>
       <w:r>
         <w:t xml:space="preserve"> </w:t>
       </w:r>
       <w:r>
-        <w:t xml:space="preserve">[11] </w:t>
-      </w:r>
-      <w:r>
-        <w:t>problem which is desired to solve (</w:t>
-      </w:r>
-      <w:r>
-        <w:t xml:space="preserve">i.e. </w:t>
-      </w:r>
-      <w:r>
-        <w:t xml:space="preserve">prediction of the </w:t>
-      </w:r>
-      <w:r>
-        <w:rPr>
-          <w:i/>
-        </w:rPr>
-        <w:t>Matching Code</w:t>
-      </w:r>
-      <w:r>
-        <w:t xml:space="preserve"> for a certain product based on its features) a set of machine learning models and algorithms can be applied.</w:t>
+        <w:t>Below the key theoretical concepts for each of the used machine learning models are explained.</w:t>
+      </w:r>
+    </w:p>
+    <w:p>
+      <w:pPr>
+        <w:spacing w:after="240"/>
+        <w:rPr>
+          <w:b/>
+        </w:rPr>
+      </w:pPr>
+      <w:r>
+        <w:rPr>
+          <w:b/>
+        </w:rPr>
+        <w:t>4.</w:t>
+      </w:r>
+      <w:r>
+        <w:rPr>
+          <w:b/>
+        </w:rPr>
+        <w:t>2</w:t>
+      </w:r>
+      <w:r>
+        <w:rPr>
+          <w:b/>
+        </w:rPr>
+        <w:t xml:space="preserve">.1 K </w:t>
+      </w:r>
+      <w:r>
+        <w:rPr>
+          <w:b/>
+        </w:rPr>
+        <w:t xml:space="preserve">Nearest </w:t>
+      </w:r>
+      <w:r>
+        <w:rPr>
+          <w:b/>
+        </w:rPr>
+        <w:t>Neighbors</w:t>
+      </w:r>
+    </w:p>
+    <w:p>
+      <w:pPr>
+        <w:spacing w:after="240"/>
+      </w:pPr>
+      <w:r>
+        <w:t>This algorithm is one of the simplest</w:t>
       </w:r>
       <w:r>
         <w:t xml:space="preserve"> </w:t>
       </w:r>
       <w:r>
-        <w:t>Below the key theoretical concepts for each of the used machine learning models are explained.</w:t>
-      </w:r>
-    </w:p>
-    <w:p>
-      <w:pPr>
-        <w:spacing w:after="240"/>
-        <w:rPr>
-          <w:b/>
-        </w:rPr>
-      </w:pPr>
-      <w:r>
-        <w:rPr>
-          <w:b/>
-        </w:rPr>
-        <w:t>4.</w:t>
-      </w:r>
-      <w:r>
-        <w:rPr>
-          <w:b/>
-        </w:rPr>
-        <w:t>2</w:t>
-      </w:r>
-      <w:r>
-        <w:rPr>
-          <w:b/>
-        </w:rPr>
-        <w:t xml:space="preserve">.1 K </w:t>
-      </w:r>
-      <w:r>
-        <w:rPr>
-          <w:b/>
-        </w:rPr>
-        <w:t xml:space="preserve">Nearest </w:t>
-      </w:r>
-      <w:r>
-        <w:rPr>
-          <w:b/>
-        </w:rPr>
-        <w:t>Neighbors</w:t>
-      </w:r>
-    </w:p>
-    <w:p>
-      <w:pPr>
-        <w:spacing w:after="240"/>
-      </w:pPr>
-      <w:r>
-        <w:t xml:space="preserve">This algorithm is one of the simplest. For each new </w:t>
+        <w:t>[12]</w:t>
+      </w:r>
+      <w:r>
+        <w:t xml:space="preserve">. For each new </w:t>
       </w:r>
       <w:r>
         <w:t>instance</w:t>
       </w:r>
       <w:r>
-        <w:t xml:space="preserve"> to be classified, the distances between this one and all of the examples contained in the training set are calculated. Then, the </w:t>
+        <w:t xml:space="preserve"> to be classified</w:t>
+      </w:r>
+      <w:bookmarkStart w:id="14" w:name="_GoBack"/>
+      <w:bookmarkEnd w:id="14"/>
+      <w:r>
+        <w:t xml:space="preserve">, the distances between this one and all of the examples contained in the training set are calculated. Then, the </w:t>
       </w:r>
       <w:r>
         <w:rPr>
@@ -6782,6 +6880,7 @@
         <w:t>that works considerably well compared to more complex machine learning models.</w:t>
       </w:r>
     </w:p>
+    <w:p/>
     <w:p>
       <w:pPr>
         <w:spacing w:after="240"/>
@@ -6807,6 +6906,15 @@
         </w:rPr>
         <w:t>.2 Support Vector Machines</w:t>
       </w:r>
+    </w:p>
+    <w:p>
+      <w:pPr>
+        <w:spacing w:after="240"/>
+        <w:rPr>
+          <w:b/>
+          <w:lang w:val="en-GB"/>
+        </w:rPr>
+      </w:pPr>
     </w:p>
     <w:p>
       <w:pPr>
@@ -7843,25 +7951,89 @@
           <w:lang w:val="en-GB"/>
         </w:rPr>
       </w:pPr>
-      <w:r>
-        <w:rPr>
-          <w:lang w:val="en-GB"/>
-        </w:rPr>
-        <w:t xml:space="preserve">Ajinkya More. (2016). Attribute Extraction from Product Titles in eCommerce. </w:t>
-      </w:r>
       <w:proofErr w:type="spellStart"/>
       <w:r>
         <w:rPr>
           <w:lang w:val="en-GB"/>
         </w:rPr>
-        <w:t>WalmartLabs</w:t>
+        <w:t>Mikolov</w:t>
       </w:r>
       <w:proofErr w:type="spellEnd"/>
       <w:r>
         <w:rPr>
           <w:lang w:val="en-GB"/>
         </w:rPr>
-        <w:t>, Sunnyvale CA.</w:t>
+        <w:t xml:space="preserve">, T., </w:t>
+      </w:r>
+      <w:proofErr w:type="spellStart"/>
+      <w:r>
+        <w:rPr>
+          <w:lang w:val="en-GB"/>
+        </w:rPr>
+        <w:t>Sutskever</w:t>
+      </w:r>
+      <w:proofErr w:type="spellEnd"/>
+      <w:r>
+        <w:rPr>
+          <w:lang w:val="en-GB"/>
+        </w:rPr>
+        <w:t xml:space="preserve">, I., Chen, K., </w:t>
+      </w:r>
+      <w:proofErr w:type="spellStart"/>
+      <w:r>
+        <w:rPr>
+          <w:lang w:val="en-GB"/>
+        </w:rPr>
+        <w:t>Corrado</w:t>
+      </w:r>
+      <w:proofErr w:type="spellEnd"/>
+      <w:r>
+        <w:rPr>
+          <w:lang w:val="en-GB"/>
+        </w:rPr>
+        <w:t>, G.S., Dean, J.</w:t>
+      </w:r>
+      <w:r>
+        <w:rPr>
+          <w:lang w:val="en-GB"/>
+        </w:rPr>
+        <w:t xml:space="preserve"> </w:t>
+      </w:r>
+      <w:r>
+        <w:rPr>
+          <w:lang w:val="en-GB"/>
+        </w:rPr>
+        <w:t>(2013)</w:t>
+      </w:r>
+      <w:r>
+        <w:rPr>
+          <w:lang w:val="en-GB"/>
+        </w:rPr>
+        <w:t>.</w:t>
+      </w:r>
+      <w:r>
+        <w:rPr>
+          <w:lang w:val="en-GB"/>
+        </w:rPr>
+        <w:t xml:space="preserve"> Distributed</w:t>
+      </w:r>
+      <w:r>
+        <w:rPr>
+          <w:lang w:val="en-GB"/>
+        </w:rPr>
+        <w:t xml:space="preserve"> </w:t>
+      </w:r>
+      <w:r>
+        <w:rPr>
+          <w:lang w:val="en-GB"/>
+        </w:rPr>
+        <w:t>representations of words and phrases and their compositionality. Advances in neural information processing systems. pp. 3111–3119</w:t>
+      </w:r>
+      <w:r>
+        <w:rPr>
+          <w:lang w:val="en-GB"/>
+        </w:rPr>
+        <w:t>.</w:t>
       </w:r>
     </w:p>
     <w:p>
@@ -7879,87 +8051,63 @@
         <w:rPr>
           <w:lang w:val="en-GB"/>
         </w:rPr>
-        <w:t xml:space="preserve">Petar </w:t>
+        <w:t xml:space="preserve">Pennington, J., </w:t>
       </w:r>
       <w:proofErr w:type="spellStart"/>
       <w:r>
         <w:rPr>
           <w:lang w:val="en-GB"/>
         </w:rPr>
-        <w:t>Ristoskia</w:t>
+        <w:t>Socher</w:t>
       </w:r>
       <w:proofErr w:type="spellEnd"/>
       <w:r>
         <w:rPr>
           <w:lang w:val="en-GB"/>
         </w:rPr>
-        <w:t xml:space="preserve">, Petar </w:t>
-      </w:r>
-      <w:proofErr w:type="spellStart"/>
-      <w:r>
-        <w:rPr>
-          <w:lang w:val="en-GB"/>
-        </w:rPr>
-        <w:t>Petrovskia</w:t>
-      </w:r>
-      <w:proofErr w:type="spellEnd"/>
-      <w:r>
-        <w:rPr>
-          <w:lang w:val="en-GB"/>
-        </w:rPr>
-        <w:t xml:space="preserve">, Peter </w:t>
-      </w:r>
-      <w:proofErr w:type="spellStart"/>
-      <w:r>
-        <w:rPr>
-          <w:lang w:val="en-GB"/>
-        </w:rPr>
-        <w:t>Mikab</w:t>
-      </w:r>
-      <w:proofErr w:type="spellEnd"/>
-      <w:r>
-        <w:rPr>
-          <w:lang w:val="en-GB"/>
-        </w:rPr>
-        <w:t xml:space="preserve">, and Heiko </w:t>
-      </w:r>
-      <w:proofErr w:type="spellStart"/>
-      <w:r>
-        <w:rPr>
-          <w:lang w:val="en-GB"/>
-        </w:rPr>
-        <w:t>Paulheima</w:t>
-      </w:r>
-      <w:proofErr w:type="spellEnd"/>
-      <w:r>
-        <w:rPr>
-          <w:lang w:val="en-GB"/>
-        </w:rPr>
-        <w:t xml:space="preserve">. </w:t>
-      </w:r>
-      <w:r>
-        <w:rPr>
-          <w:lang w:val="en-GB"/>
-        </w:rPr>
-        <w:t>(</w:t>
-      </w:r>
-      <w:r>
-        <w:rPr>
-          <w:lang w:val="en-GB"/>
-        </w:rPr>
-        <w:t>2017</w:t>
-      </w:r>
-      <w:r>
-        <w:rPr>
-          <w:lang w:val="en-GB"/>
-        </w:rPr>
-        <w:t>)</w:t>
-      </w:r>
-      <w:r>
-        <w:rPr>
-          <w:lang w:val="en-GB"/>
-        </w:rPr>
-        <w:t>. A machine learning approach for product matching and categorization. Semantic web.</w:t>
+        <w:t>, R., Manning, C.D.</w:t>
+      </w:r>
+      <w:r>
+        <w:rPr>
+          <w:lang w:val="en-GB"/>
+        </w:rPr>
+        <w:t xml:space="preserve"> </w:t>
+      </w:r>
+      <w:r>
+        <w:rPr>
+          <w:lang w:val="en-GB"/>
+        </w:rPr>
+        <w:t>(2014)</w:t>
+      </w:r>
+      <w:r>
+        <w:rPr>
+          <w:lang w:val="en-GB"/>
+        </w:rPr>
+        <w:t>.</w:t>
+      </w:r>
+      <w:r>
+        <w:rPr>
+          <w:lang w:val="en-GB"/>
+        </w:rPr>
+        <w:t xml:space="preserve"> Glove: Global vectors for</w:t>
+      </w:r>
+      <w:r>
+        <w:rPr>
+          <w:lang w:val="en-GB"/>
+        </w:rPr>
+        <w:t xml:space="preserve"> </w:t>
+      </w:r>
+      <w:r>
+        <w:rPr>
+          <w:lang w:val="en-GB"/>
+        </w:rPr>
+        <w:t>word representation. EMNLP. vol. 14, pp. 1532–1543</w:t>
+      </w:r>
+      <w:r>
+        <w:rPr>
+          <w:lang w:val="en-GB"/>
+        </w:rPr>
+        <w:t>.</w:t>
       </w:r>
     </w:p>
     <w:p>
@@ -7973,69 +8121,45 @@
           <w:lang w:val="en-GB"/>
         </w:rPr>
       </w:pPr>
-      <w:r>
-        <w:rPr>
-          <w:lang w:val="en-GB"/>
-        </w:rPr>
-        <w:t xml:space="preserve">Petrovski, P., </w:t>
-      </w:r>
       <w:proofErr w:type="spellStart"/>
       <w:r>
-        <w:rPr>
-          <w:lang w:val="en-GB"/>
-        </w:rPr>
-        <w:t>Bryl</w:t>
+        <w:t>Grbovic</w:t>
       </w:r>
       <w:proofErr w:type="spellEnd"/>
       <w:r>
-        <w:rPr>
-          <w:lang w:val="en-GB"/>
-        </w:rPr>
-        <w:t xml:space="preserve">, V., </w:t>
+        <w:t xml:space="preserve">, M., </w:t>
       </w:r>
       <w:proofErr w:type="spellStart"/>
       <w:r>
-        <w:rPr>
-          <w:lang w:val="en-GB"/>
-        </w:rPr>
-        <w:t>Bizer</w:t>
+        <w:t>Radosavljevic</w:t>
       </w:r>
       <w:proofErr w:type="spellEnd"/>
       <w:r>
-        <w:rPr>
-          <w:lang w:val="en-GB"/>
-        </w:rPr>
-        <w:t>, C.</w:t>
-      </w:r>
-      <w:r>
-        <w:rPr>
-          <w:lang w:val="en-GB"/>
-        </w:rPr>
-        <w:t xml:space="preserve"> (2014).</w:t>
-      </w:r>
-      <w:r>
-        <w:rPr>
-          <w:lang w:val="en-GB"/>
-        </w:rPr>
-        <w:t xml:space="preserve"> Learning regular expressions for the</w:t>
-      </w:r>
-      <w:r>
-        <w:rPr>
-          <w:lang w:val="en-GB"/>
-        </w:rPr>
-        <w:t xml:space="preserve"> </w:t>
-      </w:r>
-      <w:r>
-        <w:rPr>
-          <w:lang w:val="en-GB"/>
-        </w:rPr>
-        <w:t>extraction of product attributes from e-commerce microdata</w:t>
-      </w:r>
-      <w:r>
-        <w:rPr>
-          <w:lang w:val="en-GB"/>
-        </w:rPr>
-        <w:t>.</w:t>
+        <w:t xml:space="preserve">, V., Djuric, N., </w:t>
+      </w:r>
+      <w:proofErr w:type="spellStart"/>
+      <w:r>
+        <w:t>Bhamidipati</w:t>
+      </w:r>
+      <w:proofErr w:type="spellEnd"/>
+      <w:r>
+        <w:t xml:space="preserve">, N., </w:t>
+      </w:r>
+      <w:proofErr w:type="spellStart"/>
+      <w:r>
+        <w:t>Savla</w:t>
+      </w:r>
+      <w:proofErr w:type="spellEnd"/>
+      <w:r>
+        <w:t xml:space="preserve">, J., </w:t>
+      </w:r>
+      <w:proofErr w:type="spellStart"/>
+      <w:r>
+        <w:t>Bhagwan</w:t>
+      </w:r>
+      <w:proofErr w:type="spellEnd"/>
+      <w:r>
+        <w:t>, V., Sharp, D. (2015) E-commerce in your inbox: Product recommendations at scale. In: Proceedings of the 21th ACM SIGKDD.</w:t>
       </w:r>
     </w:p>
     <w:p>
@@ -8049,61 +8173,69 @@
           <w:lang w:val="en-GB"/>
         </w:rPr>
       </w:pPr>
+      <w:r>
+        <w:rPr>
+          <w:lang w:val="en-GB"/>
+        </w:rPr>
+        <w:t xml:space="preserve">Petrovski, P., </w:t>
+      </w:r>
       <w:proofErr w:type="spellStart"/>
       <w:r>
         <w:rPr>
           <w:lang w:val="en-GB"/>
         </w:rPr>
-        <w:t>Svingen</w:t>
+        <w:t>Bryl</w:t>
       </w:r>
       <w:proofErr w:type="spellEnd"/>
       <w:r>
         <w:rPr>
           <w:lang w:val="en-GB"/>
         </w:rPr>
-        <w:t>, B</w:t>
+        <w:t xml:space="preserve">, V., </w:t>
+      </w:r>
+      <w:proofErr w:type="spellStart"/>
+      <w:r>
+        <w:rPr>
+          <w:lang w:val="en-GB"/>
+        </w:rPr>
+        <w:t>Bizer</w:t>
+      </w:r>
+      <w:proofErr w:type="spellEnd"/>
+      <w:r>
+        <w:rPr>
+          <w:lang w:val="en-GB"/>
+        </w:rPr>
+        <w:t>, C.</w:t>
+      </w:r>
+      <w:r>
+        <w:rPr>
+          <w:lang w:val="en-GB"/>
+        </w:rPr>
+        <w:t xml:space="preserve"> (2014).</w:t>
+      </w:r>
+      <w:r>
+        <w:rPr>
+          <w:lang w:val="en-GB"/>
+        </w:rPr>
+        <w:t xml:space="preserve"> Learning regular expressions for the</w:t>
+      </w:r>
+      <w:r>
+        <w:rPr>
+          <w:lang w:val="en-GB"/>
+        </w:rPr>
+        <w:t xml:space="preserve"> </w:t>
+      </w:r>
+      <w:r>
+        <w:rPr>
+          <w:lang w:val="en-GB"/>
+        </w:rPr>
+        <w:t>extraction of product attributes from e-commerce microdata</w:t>
       </w:r>
       <w:r>
         <w:rPr>
           <w:lang w:val="en-GB"/>
         </w:rPr>
         <w:t>.</w:t>
-      </w:r>
-      <w:r>
-        <w:rPr>
-          <w:lang w:val="en-GB"/>
-        </w:rPr>
-        <w:t xml:space="preserve"> (1998)</w:t>
-      </w:r>
-      <w:r>
-        <w:rPr>
-          <w:lang w:val="en-GB"/>
-        </w:rPr>
-        <w:t xml:space="preserve"> Learning regular languages using genetic programming.</w:t>
-      </w:r>
-      <w:r>
-        <w:rPr>
-          <w:lang w:val="en-GB"/>
-        </w:rPr>
-        <w:t xml:space="preserve"> </w:t>
-      </w:r>
-      <w:r>
-        <w:rPr>
-          <w:lang w:val="en-GB"/>
-        </w:rPr>
-        <w:t>In Genetic</w:t>
-      </w:r>
-      <w:r>
-        <w:rPr>
-          <w:lang w:val="en-GB"/>
-        </w:rPr>
-        <w:t xml:space="preserve"> </w:t>
-      </w:r>
-      <w:r>
-        <w:rPr>
-          <w:lang w:val="en-GB"/>
-        </w:rPr>
-        <w:t>Programming 1998: Proceedings of the Third Annual Conference.</w:t>
       </w:r>
     </w:p>
     <w:p>
@@ -8117,73 +8249,37 @@
           <w:lang w:val="en-GB"/>
         </w:rPr>
       </w:pPr>
-      <w:r>
-        <w:rPr>
-          <w:lang w:val="es-ES"/>
-        </w:rPr>
-        <w:t xml:space="preserve">Morgan Kaufmann, M. 1998. Alberto </w:t>
-      </w:r>
       <w:proofErr w:type="spellStart"/>
       <w:r>
         <w:rPr>
-          <w:lang w:val="es-ES"/>
-        </w:rPr>
-        <w:t>Bartoli</w:t>
+          <w:lang w:val="en-GB"/>
+        </w:rPr>
+        <w:t>Svingen</w:t>
       </w:r>
       <w:proofErr w:type="spellEnd"/>
       <w:r>
         <w:rPr>
-          <w:lang w:val="es-ES"/>
-        </w:rPr>
-        <w:t xml:space="preserve">, Giorgio </w:t>
-      </w:r>
-      <w:proofErr w:type="spellStart"/>
-      <w:r>
-        <w:rPr>
-          <w:lang w:val="es-ES"/>
-        </w:rPr>
-        <w:t>Davanzo</w:t>
-      </w:r>
-      <w:proofErr w:type="spellEnd"/>
-      <w:r>
-        <w:rPr>
-          <w:lang w:val="es-ES"/>
-        </w:rPr>
-        <w:t xml:space="preserve">, Andrea De Lorenzo, Marco Mauri, Eric </w:t>
-      </w:r>
-      <w:proofErr w:type="spellStart"/>
-      <w:r>
-        <w:rPr>
-          <w:lang w:val="es-ES"/>
-        </w:rPr>
-        <w:t>Medvet</w:t>
-      </w:r>
-      <w:proofErr w:type="spellEnd"/>
-      <w:r>
-        <w:rPr>
-          <w:lang w:val="es-ES"/>
-        </w:rPr>
-        <w:t xml:space="preserve">, and Enrico </w:t>
-      </w:r>
-      <w:proofErr w:type="spellStart"/>
-      <w:r>
-        <w:rPr>
-          <w:lang w:val="es-ES"/>
-        </w:rPr>
-        <w:t>Sorio</w:t>
-      </w:r>
-      <w:proofErr w:type="spellEnd"/>
-      <w:r>
-        <w:rPr>
-          <w:lang w:val="es-ES"/>
-        </w:rPr>
-        <w:t xml:space="preserve">. </w:t>
-      </w:r>
-      <w:r>
-        <w:rPr>
-          <w:lang w:val="en-GB"/>
-        </w:rPr>
-        <w:t>Automatic generation of regular expressions from examples with</w:t>
+          <w:lang w:val="en-GB"/>
+        </w:rPr>
+        <w:t>, B</w:t>
+      </w:r>
+      <w:r>
+        <w:rPr>
+          <w:lang w:val="en-GB"/>
+        </w:rPr>
+        <w:t>.</w:t>
+      </w:r>
+      <w:r>
+        <w:rPr>
+          <w:lang w:val="en-GB"/>
+        </w:rPr>
+        <w:t xml:space="preserve"> (1998)</w:t>
+      </w:r>
+      <w:r>
+        <w:rPr>
+          <w:lang w:val="en-GB"/>
+        </w:rPr>
+        <w:t xml:space="preserve"> Learning regular languages using genetic programming.</w:t>
       </w:r>
       <w:r>
         <w:rPr>
@@ -8195,13 +8291,19 @@
         <w:rPr>
           <w:lang w:val="en-GB"/>
         </w:rPr>
-        <w:t>genetic programming. In Proceedings of the 14th Annual Conference Companion on Genetic and Evolutionary Computation, GECCO ’12, pages 1477–1478, 2012</w:t>
-      </w:r>
-      <w:r>
-        <w:rPr>
-          <w:lang w:val="en-GB"/>
-        </w:rPr>
-        <w:t>.</w:t>
+        <w:t>In Genetic</w:t>
+      </w:r>
+      <w:r>
+        <w:rPr>
+          <w:lang w:val="en-GB"/>
+        </w:rPr>
+        <w:t xml:space="preserve"> </w:t>
+      </w:r>
+      <w:r>
+        <w:rPr>
+          <w:lang w:val="en-GB"/>
+        </w:rPr>
+        <w:t>Programming 1998: Proceedings of the Third Annual Conference.</w:t>
       </w:r>
     </w:p>
     <w:p>
@@ -8217,29 +8319,89 @@
       </w:pPr>
       <w:r>
         <w:rPr>
-          <w:lang w:val="en-GB"/>
-        </w:rPr>
-        <w:t xml:space="preserve">Charles Sutton, </w:t>
-      </w:r>
-      <w:r>
-        <w:rPr>
-          <w:lang w:val="en-GB"/>
-        </w:rPr>
-        <w:t xml:space="preserve">Andrew McCallum. (2012). An introduction to Conditional Random Fields. </w:t>
+          <w:lang w:val="es-ES"/>
+        </w:rPr>
+        <w:t xml:space="preserve">Morgan Kaufmann, M. 1998. Alberto </w:t>
       </w:r>
       <w:proofErr w:type="spellStart"/>
       <w:r>
         <w:rPr>
-          <w:lang w:val="en-GB"/>
-        </w:rPr>
-        <w:t>Fundations</w:t>
+          <w:lang w:val="es-ES"/>
+        </w:rPr>
+        <w:t>Bartoli</w:t>
       </w:r>
       <w:proofErr w:type="spellEnd"/>
       <w:r>
         <w:rPr>
-          <w:lang w:val="en-GB"/>
-        </w:rPr>
-        <w:t xml:space="preserve"> and Trends in Machine Learning. Volume 4 Issue 4, April 2012. Pages 267-373.</w:t>
+          <w:lang w:val="es-ES"/>
+        </w:rPr>
+        <w:t xml:space="preserve">, Giorgio </w:t>
+      </w:r>
+      <w:proofErr w:type="spellStart"/>
+      <w:r>
+        <w:rPr>
+          <w:lang w:val="es-ES"/>
+        </w:rPr>
+        <w:t>Davanzo</w:t>
+      </w:r>
+      <w:proofErr w:type="spellEnd"/>
+      <w:r>
+        <w:rPr>
+          <w:lang w:val="es-ES"/>
+        </w:rPr>
+        <w:t xml:space="preserve">, Andrea De Lorenzo, Marco Mauri, Eric </w:t>
+      </w:r>
+      <w:proofErr w:type="spellStart"/>
+      <w:r>
+        <w:rPr>
+          <w:lang w:val="es-ES"/>
+        </w:rPr>
+        <w:t>Medvet</w:t>
+      </w:r>
+      <w:proofErr w:type="spellEnd"/>
+      <w:r>
+        <w:rPr>
+          <w:lang w:val="es-ES"/>
+        </w:rPr>
+        <w:t xml:space="preserve">, and Enrico </w:t>
+      </w:r>
+      <w:proofErr w:type="spellStart"/>
+      <w:r>
+        <w:rPr>
+          <w:lang w:val="es-ES"/>
+        </w:rPr>
+        <w:t>Sorio</w:t>
+      </w:r>
+      <w:proofErr w:type="spellEnd"/>
+      <w:r>
+        <w:rPr>
+          <w:lang w:val="es-ES"/>
+        </w:rPr>
+        <w:t xml:space="preserve">. </w:t>
+      </w:r>
+      <w:r>
+        <w:rPr>
+          <w:lang w:val="en-GB"/>
+        </w:rPr>
+        <w:t>Automatic generation of regular expressions from examples with</w:t>
+      </w:r>
+      <w:r>
+        <w:rPr>
+          <w:lang w:val="en-GB"/>
+        </w:rPr>
+        <w:t xml:space="preserve"> </w:t>
+      </w:r>
+      <w:r>
+        <w:rPr>
+          <w:lang w:val="en-GB"/>
+        </w:rPr>
+        <w:t>genetic programming. In Proceedings of the 14th Annual Conference Companion on Genetic and Evolutionary Computation, GECCO ’12, pages 1477–1478, 2012</w:t>
+      </w:r>
+      <w:r>
+        <w:rPr>
+          <w:lang w:val="en-GB"/>
+        </w:rPr>
+        <w:t>.</w:t>
       </w:r>
     </w:p>
     <w:p>
@@ -8253,89 +8415,25 @@
           <w:lang w:val="en-GB"/>
         </w:rPr>
       </w:pPr>
+      <w:r>
+        <w:rPr>
+          <w:lang w:val="en-GB"/>
+        </w:rPr>
+        <w:t xml:space="preserve">Ajinkya More. (2016). Attribute Extraction from Product Titles in eCommerce. </w:t>
+      </w:r>
       <w:proofErr w:type="spellStart"/>
       <w:r>
         <w:rPr>
           <w:lang w:val="en-GB"/>
         </w:rPr>
-        <w:t>Mikolov</w:t>
+        <w:t>WalmartLabs</w:t>
       </w:r>
       <w:proofErr w:type="spellEnd"/>
       <w:r>
         <w:rPr>
           <w:lang w:val="en-GB"/>
         </w:rPr>
-        <w:t xml:space="preserve">, T., </w:t>
-      </w:r>
-      <w:proofErr w:type="spellStart"/>
-      <w:r>
-        <w:rPr>
-          <w:lang w:val="en-GB"/>
-        </w:rPr>
-        <w:t>Sutskever</w:t>
-      </w:r>
-      <w:proofErr w:type="spellEnd"/>
-      <w:r>
-        <w:rPr>
-          <w:lang w:val="en-GB"/>
-        </w:rPr>
-        <w:t xml:space="preserve">, I., Chen, K., </w:t>
-      </w:r>
-      <w:proofErr w:type="spellStart"/>
-      <w:r>
-        <w:rPr>
-          <w:lang w:val="en-GB"/>
-        </w:rPr>
-        <w:t>Corrado</w:t>
-      </w:r>
-      <w:proofErr w:type="spellEnd"/>
-      <w:r>
-        <w:rPr>
-          <w:lang w:val="en-GB"/>
-        </w:rPr>
-        <w:t>, G.S., Dean, J.</w:t>
-      </w:r>
-      <w:r>
-        <w:rPr>
-          <w:lang w:val="en-GB"/>
-        </w:rPr>
-        <w:t xml:space="preserve"> </w:t>
-      </w:r>
-      <w:r>
-        <w:rPr>
-          <w:lang w:val="en-GB"/>
-        </w:rPr>
-        <w:t>(2013)</w:t>
-      </w:r>
-      <w:r>
-        <w:rPr>
-          <w:lang w:val="en-GB"/>
-        </w:rPr>
-        <w:t>.</w:t>
-      </w:r>
-      <w:r>
-        <w:rPr>
-          <w:lang w:val="en-GB"/>
-        </w:rPr>
-        <w:t xml:space="preserve"> Distributed</w:t>
-      </w:r>
-      <w:r>
-        <w:rPr>
-          <w:lang w:val="en-GB"/>
-        </w:rPr>
-        <w:t xml:space="preserve"> </w:t>
-      </w:r>
-      <w:r>
-        <w:rPr>
-          <w:lang w:val="en-GB"/>
-        </w:rPr>
-        <w:t>representations of words and phrases and their compositionality. Advances in neural information processing systems. pp. 3111–3119</w:t>
-      </w:r>
-      <w:r>
-        <w:rPr>
-          <w:lang w:val="en-GB"/>
-        </w:rPr>
-        <w:t>.</w:t>
+        <w:t>, Sunnyvale CA.</w:t>
       </w:r>
     </w:p>
     <w:p>
@@ -8353,63 +8451,63 @@
         <w:rPr>
           <w:lang w:val="en-GB"/>
         </w:rPr>
-        <w:t xml:space="preserve">Pennington, J., </w:t>
+        <w:t xml:space="preserve">Petar </w:t>
       </w:r>
       <w:proofErr w:type="spellStart"/>
       <w:r>
         <w:rPr>
           <w:lang w:val="en-GB"/>
         </w:rPr>
-        <w:t>Socher</w:t>
+        <w:t>Ristoskia</w:t>
       </w:r>
       <w:proofErr w:type="spellEnd"/>
       <w:r>
         <w:rPr>
           <w:lang w:val="en-GB"/>
         </w:rPr>
-        <w:t>, R., Manning, C.D.</w:t>
-      </w:r>
-      <w:r>
-        <w:rPr>
-          <w:lang w:val="en-GB"/>
-        </w:rPr>
-        <w:t xml:space="preserve"> </w:t>
-      </w:r>
-      <w:r>
-        <w:rPr>
-          <w:lang w:val="en-GB"/>
-        </w:rPr>
-        <w:t>(2014)</w:t>
-      </w:r>
-      <w:r>
-        <w:rPr>
-          <w:lang w:val="en-GB"/>
-        </w:rPr>
-        <w:t>.</w:t>
-      </w:r>
-      <w:r>
-        <w:rPr>
-          <w:lang w:val="en-GB"/>
-        </w:rPr>
-        <w:t xml:space="preserve"> Glove: Global vectors for</w:t>
-      </w:r>
-      <w:r>
-        <w:rPr>
-          <w:lang w:val="en-GB"/>
-        </w:rPr>
-        <w:t xml:space="preserve"> </w:t>
-      </w:r>
-      <w:r>
-        <w:rPr>
-          <w:lang w:val="en-GB"/>
-        </w:rPr>
-        <w:t>word representation. EMNLP. vol. 14, pp. 1532–1543</w:t>
-      </w:r>
-      <w:r>
-        <w:rPr>
-          <w:lang w:val="en-GB"/>
-        </w:rPr>
-        <w:t>.</w:t>
+        <w:t xml:space="preserve">, Petar </w:t>
+      </w:r>
+      <w:proofErr w:type="spellStart"/>
+      <w:r>
+        <w:rPr>
+          <w:lang w:val="en-GB"/>
+        </w:rPr>
+        <w:t>Petrovskia</w:t>
+      </w:r>
+      <w:proofErr w:type="spellEnd"/>
+      <w:r>
+        <w:rPr>
+          <w:lang w:val="en-GB"/>
+        </w:rPr>
+        <w:t xml:space="preserve">, Peter </w:t>
+      </w:r>
+      <w:proofErr w:type="spellStart"/>
+      <w:r>
+        <w:rPr>
+          <w:lang w:val="en-GB"/>
+        </w:rPr>
+        <w:t>Mikab</w:t>
+      </w:r>
+      <w:proofErr w:type="spellEnd"/>
+      <w:r>
+        <w:rPr>
+          <w:lang w:val="en-GB"/>
+        </w:rPr>
+        <w:t xml:space="preserve">, and Heiko </w:t>
+      </w:r>
+      <w:proofErr w:type="spellStart"/>
+      <w:r>
+        <w:rPr>
+          <w:lang w:val="en-GB"/>
+        </w:rPr>
+        <w:t>Paulheima</w:t>
+      </w:r>
+      <w:proofErr w:type="spellEnd"/>
+      <w:r>
+        <w:rPr>
+          <w:lang w:val="en-GB"/>
+        </w:rPr>
+        <w:t>. (2017). A machine learning approach for product matching and categorization. Semantic web.</w:t>
       </w:r>
     </w:p>
     <w:p>
@@ -8427,27 +8525,33 @@
         <w:rPr>
           <w:lang w:val="en-GB"/>
         </w:rPr>
+        <w:t>Mikhail </w:t>
+      </w:r>
+      <w:proofErr w:type="spellStart"/>
+      <w:r>
+        <w:rPr>
+          <w:lang w:val="en-GB"/>
+        </w:rPr>
+        <w:t>Sidorov</w:t>
+      </w:r>
+      <w:proofErr w:type="spellEnd"/>
+      <w:r>
+        <w:rPr>
+          <w:lang w:val="en-GB"/>
+        </w:rPr>
+        <w:t>. (2018). Attribute</w:t>
+      </w:r>
+      <w:r>
+        <w:rPr>
+          <w:lang w:val="en-GB"/>
+        </w:rPr>
         <w:t xml:space="preserve"> </w:t>
       </w:r>
       <w:r>
         <w:rPr>
           <w:lang w:val="en-GB"/>
         </w:rPr>
-        <w:t>Mikhail </w:t>
-      </w:r>
-      <w:proofErr w:type="spellStart"/>
-      <w:r>
-        <w:rPr>
-          <w:lang w:val="en-GB"/>
-        </w:rPr>
-        <w:t>Sidorov</w:t>
-      </w:r>
-      <w:proofErr w:type="spellEnd"/>
-      <w:r>
-        <w:rPr>
-          <w:lang w:val="en-GB"/>
-        </w:rPr>
-        <w:t>. (2018). Attribute</w:t>
+        <w:t>extraction</w:t>
       </w:r>
       <w:r>
         <w:rPr>
@@ -8459,7 +8563,7 @@
         <w:rPr>
           <w:lang w:val="en-GB"/>
         </w:rPr>
-        <w:t>extraction</w:t>
+        <w:t>from</w:t>
       </w:r>
       <w:r>
         <w:rPr>
@@ -8471,7 +8575,7 @@
         <w:rPr>
           <w:lang w:val="en-GB"/>
         </w:rPr>
-        <w:t>from</w:t>
+        <w:t>eCommerce</w:t>
       </w:r>
       <w:r>
         <w:rPr>
@@ -8483,31 +8587,13 @@
         <w:rPr>
           <w:lang w:val="en-GB"/>
         </w:rPr>
-        <w:t>eCommerce</w:t>
-      </w:r>
-      <w:r>
-        <w:rPr>
-          <w:lang w:val="en-GB"/>
-        </w:rPr>
-        <w:t xml:space="preserve"> </w:t>
-      </w:r>
-      <w:r>
-        <w:rPr>
-          <w:lang w:val="en-GB"/>
-        </w:rPr>
         <w:t>product descriptions</w:t>
       </w:r>
       <w:r>
         <w:rPr>
           <w:lang w:val="en-GB"/>
         </w:rPr>
-        <w:t xml:space="preserve">. </w:t>
-      </w:r>
-      <w:r>
-        <w:rPr>
-          <w:lang w:val="en-GB"/>
-        </w:rPr>
-        <w:t>CS229.</w:t>
+        <w:t>. CS229.</w:t>
       </w:r>
     </w:p>
     <w:p>
@@ -8518,48 +8604,28 @@
         </w:numPr>
         <w:spacing w:after="240"/>
         <w:rPr>
-          <w:lang w:val="es-ES"/>
-        </w:rPr>
-      </w:pPr>
-      <w:r>
-        <w:rPr>
-          <w:lang w:val="es-ES"/>
-        </w:rPr>
-        <w:t xml:space="preserve"> Gironés, J., Casas J.</w:t>
-      </w:r>
-      <w:r>
-        <w:rPr>
-          <w:lang w:val="es-ES"/>
-        </w:rPr>
-        <w:t xml:space="preserve">, </w:t>
+          <w:lang w:val="en-GB"/>
+        </w:rPr>
+      </w:pPr>
+      <w:r>
+        <w:rPr>
+          <w:lang w:val="en-GB"/>
+        </w:rPr>
+        <w:t xml:space="preserve">Charles Sutton, Andrew McCallum. (2012). An introduction to Conditional Random Fields. </w:t>
       </w:r>
       <w:proofErr w:type="spellStart"/>
       <w:r>
         <w:rPr>
-          <w:lang w:val="es-ES"/>
-        </w:rPr>
-        <w:t>Minguillón</w:t>
+          <w:lang w:val="en-GB"/>
+        </w:rPr>
+        <w:t>Fundations</w:t>
       </w:r>
       <w:proofErr w:type="spellEnd"/>
       <w:r>
         <w:rPr>
-          <w:lang w:val="es-ES"/>
-        </w:rPr>
-        <w:t xml:space="preserve">, J., </w:t>
-      </w:r>
-      <w:proofErr w:type="spellStart"/>
-      <w:r>
-        <w:rPr>
-          <w:lang w:val="es-ES"/>
-        </w:rPr>
-        <w:t>Caihuelas</w:t>
-      </w:r>
-      <w:proofErr w:type="spellEnd"/>
-      <w:r>
-        <w:rPr>
-          <w:lang w:val="es-ES"/>
-        </w:rPr>
-        <w:t xml:space="preserve"> R. (2017). Minería de datos: modelos y algoritmos. Editorial UOC.</w:t>
+          <w:lang w:val="en-GB"/>
+        </w:rPr>
+        <w:t xml:space="preserve"> and Trends in Machine Learning. Volume 4 Issue 4, April 2012. Pages 267-373.</w:t>
       </w:r>
     </w:p>
     <w:p>
@@ -8570,59 +8636,54 @@
         </w:numPr>
         <w:spacing w:after="240"/>
         <w:rPr>
-          <w:lang w:val="en-GB"/>
-        </w:rPr>
-      </w:pPr>
+          <w:lang w:val="es-ES"/>
+        </w:rPr>
+      </w:pPr>
+      <w:r>
+        <w:rPr>
+          <w:lang w:val="es-ES"/>
+        </w:rPr>
+        <w:t>Gironés, J., Casas J.</w:t>
+      </w:r>
+      <w:r>
+        <w:rPr>
+          <w:lang w:val="es-ES"/>
+        </w:rPr>
+        <w:t xml:space="preserve">, </w:t>
+      </w:r>
       <w:proofErr w:type="spellStart"/>
       <w:r>
-        <w:t>Grbovic</w:t>
+        <w:rPr>
+          <w:lang w:val="es-ES"/>
+        </w:rPr>
+        <w:t>Minguillón</w:t>
       </w:r>
       <w:proofErr w:type="spellEnd"/>
       <w:r>
-        <w:t xml:space="preserve">, M., </w:t>
+        <w:rPr>
+          <w:lang w:val="es-ES"/>
+        </w:rPr>
+        <w:t xml:space="preserve">, J., </w:t>
       </w:r>
       <w:proofErr w:type="spellStart"/>
       <w:r>
-        <w:t>Radosavljevic</w:t>
+        <w:rPr>
+          <w:lang w:val="es-ES"/>
+        </w:rPr>
+        <w:t>Caihuelas</w:t>
       </w:r>
       <w:proofErr w:type="spellEnd"/>
       <w:r>
-        <w:t xml:space="preserve">, V., Djuric, N., </w:t>
-      </w:r>
-      <w:proofErr w:type="spellStart"/>
-      <w:r>
-        <w:t>Bhamidipati</w:t>
-      </w:r>
-      <w:proofErr w:type="spellEnd"/>
-      <w:r>
-        <w:t xml:space="preserve">, N., </w:t>
-      </w:r>
-      <w:proofErr w:type="spellStart"/>
-      <w:r>
-        <w:t>Savla</w:t>
-      </w:r>
-      <w:proofErr w:type="spellEnd"/>
-      <w:r>
-        <w:t xml:space="preserve">, J., </w:t>
-      </w:r>
-      <w:proofErr w:type="spellStart"/>
-      <w:r>
-        <w:t>Bhagwan</w:t>
-      </w:r>
-      <w:proofErr w:type="spellEnd"/>
-      <w:r>
-        <w:t>, V., Sharp, D.</w:t>
-      </w:r>
-      <w:r>
-        <w:t xml:space="preserve"> (2015)</w:t>
-      </w:r>
-      <w:r>
-        <w:t xml:space="preserve"> E-commerce in your inbox: Product recommendations at scale. In: Proceedings of the 21th ACM SIGKDD.</w:t>
+        <w:rPr>
+          <w:lang w:val="es-ES"/>
+        </w:rPr>
+        <w:t xml:space="preserve"> R. (2017). Minería de datos: modelos y algoritmos. Editorial UOC.</w:t>
       </w:r>
     </w:p>
     <w:p>
       <w:pPr>
         <w:pageBreakBefore/>
+        <w:spacing w:after="240"/>
         <w:rPr>
           <w:rFonts w:cs="Arial"/>
           <w:szCs w:val="20"/>
@@ -12667,7 +12728,7 @@
 </file>
 
 <file path=customXml/itemProps1.xml><?xml version="1.0" encoding="utf-8"?>
-<ds:datastoreItem xmlns:ds="http://schemas.openxmlformats.org/officeDocument/2006/customXml" ds:itemID="{A2C969F3-2FA3-4D36-84AA-B814379AD4BD}">
+<ds:datastoreItem xmlns:ds="http://schemas.openxmlformats.org/officeDocument/2006/customXml" ds:itemID="{E047E6D7-2330-4298-86E7-329FC1067BBB}">
   <ds:schemaRefs>
     <ds:schemaRef ds:uri="http://schemas.openxmlformats.org/officeDocument/2006/bibliography"/>
   </ds:schemaRefs>

</xml_diff>

<commit_message>
Adding glossary to memory
</commit_message>
<xml_diff>
--- a/Memoria/MemoriaNew.docx
+++ b/Memoria/MemoriaNew.docx
@@ -7121,10 +7121,7 @@
     </w:p>
     <w:p/>
     <w:p/>
-    <w:p>
-      <w:bookmarkStart w:id="14" w:name="_GoBack"/>
-      <w:bookmarkEnd w:id="14"/>
-    </w:p>
+    <w:p/>
     <w:p/>
     <w:p/>
     <w:p/>
@@ -7235,8 +7232,8 @@
           <w:szCs w:val="20"/>
         </w:rPr>
       </w:pPr>
-      <w:bookmarkStart w:id="15" w:name="_Toc6241155"/>
-      <w:bookmarkStart w:id="16" w:name="_Hlk6241107"/>
+      <w:bookmarkStart w:id="14" w:name="_Toc6241155"/>
+      <w:bookmarkStart w:id="15" w:name="_Hlk6241107"/>
       <w:r>
         <w:rPr>
           <w:szCs w:val="20"/>
@@ -7249,9 +7246,9 @@
         </w:rPr>
         <w:t>. Conclusions</w:t>
       </w:r>
-      <w:bookmarkEnd w:id="15"/>
-    </w:p>
-    <w:bookmarkEnd w:id="16"/>
+      <w:bookmarkEnd w:id="14"/>
+    </w:p>
+    <w:bookmarkEnd w:id="15"/>
     <w:p>
       <w:pPr>
         <w:rPr>
@@ -7662,56 +7659,385 @@
       <w:r>
         <w:t>. Future work</w:t>
       </w:r>
-      <w:bookmarkStart w:id="17" w:name="_Toc6241156"/>
-    </w:p>
-    <w:p>
+      <w:bookmarkStart w:id="16" w:name="_Toc6241156"/>
+    </w:p>
+    <w:p>
+      <w:pPr>
+        <w:rPr>
+          <w:lang w:val="es-ES"/>
+        </w:rPr>
+      </w:pPr>
+      <w:r>
+        <w:rPr>
+          <w:lang w:val="es-ES"/>
+        </w:rPr>
+        <w:t>1 página (2 a lo sumo)</w:t>
+      </w:r>
+    </w:p>
+    <w:p>
+      <w:pPr>
+        <w:pStyle w:val="Ttulo1"/>
+        <w:numPr>
+          <w:ilvl w:val="0"/>
+          <w:numId w:val="0"/>
+        </w:numPr>
+        <w:spacing w:after="240"/>
+      </w:pPr>
       <w:r>
         <w:br w:type="page"/>
       </w:r>
       <w:r>
         <w:lastRenderedPageBreak/>
-        <w:t xml:space="preserve">4. </w:t>
-      </w:r>
-      <w:proofErr w:type="spellStart"/>
-      <w:r>
-        <w:t>Glosario</w:t>
-      </w:r>
+        <w:t>10</w:t>
+      </w:r>
+      <w:r>
+        <w:t xml:space="preserve">. </w:t>
+      </w:r>
+      <w:bookmarkEnd w:id="16"/>
+      <w:r>
+        <w:t>Glossary</w:t>
+      </w:r>
+    </w:p>
+    <w:p>
+      <w:pPr>
+        <w:rPr>
+          <w:rFonts w:cs="Arial"/>
+          <w:szCs w:val="20"/>
+        </w:rPr>
+      </w:pPr>
+    </w:p>
+    <w:p>
+      <w:pPr>
+        <w:rPr>
+          <w:rFonts w:cs="Arial"/>
+          <w:szCs w:val="20"/>
+        </w:rPr>
+      </w:pPr>
+      <w:r>
+        <w:rPr>
+          <w:rFonts w:cs="Arial"/>
+          <w:b/>
+          <w:szCs w:val="20"/>
+        </w:rPr>
+        <w:t>e-Commerce aggregator</w:t>
+      </w:r>
+      <w:r>
+        <w:rPr>
+          <w:rFonts w:cs="Arial"/>
+          <w:szCs w:val="20"/>
+        </w:rPr>
+        <w:t xml:space="preserve">: </w:t>
+      </w:r>
+    </w:p>
+    <w:p>
+      <w:pPr>
+        <w:rPr>
+          <w:rFonts w:cs="Arial"/>
+          <w:b/>
+          <w:szCs w:val="20"/>
+        </w:rPr>
+      </w:pPr>
+    </w:p>
+    <w:p>
+      <w:pPr>
+        <w:rPr>
+          <w:rFonts w:cs="Arial"/>
+          <w:b/>
+          <w:szCs w:val="20"/>
+        </w:rPr>
+      </w:pPr>
+      <w:r>
+        <w:rPr>
+          <w:rFonts w:cs="Arial"/>
+          <w:b/>
+          <w:szCs w:val="20"/>
+        </w:rPr>
+        <w:t>European Article Number (</w:t>
+      </w:r>
+      <w:r>
+        <w:rPr>
+          <w:rFonts w:cs="Arial"/>
+          <w:b/>
+          <w:szCs w:val="20"/>
+        </w:rPr>
+        <w:t>EAN</w:t>
+      </w:r>
+      <w:r>
+        <w:rPr>
+          <w:rFonts w:cs="Arial"/>
+          <w:b/>
+          <w:szCs w:val="20"/>
+        </w:rPr>
+        <w:t>)</w:t>
+      </w:r>
+      <w:r>
+        <w:rPr>
+          <w:rFonts w:cs="Arial"/>
+          <w:szCs w:val="20"/>
+        </w:rPr>
+        <w:t>:</w:t>
+      </w:r>
+      <w:r>
+        <w:rPr>
+          <w:rFonts w:cs="Arial"/>
+          <w:szCs w:val="20"/>
+        </w:rPr>
+        <w:t xml:space="preserve"> 13-digit product identifier in Europe. It is a standard compatible with UPC, such that adding a leading zero will result in the corresponding UPC code. Japan has its own version of EAN codes called JAN (</w:t>
+      </w:r>
+      <w:r>
+        <w:rPr>
+          <w:rFonts w:cs="Arial"/>
+          <w:i/>
+          <w:szCs w:val="20"/>
+        </w:rPr>
+        <w:t>Japan Article Number</w:t>
+      </w:r>
+      <w:r>
+        <w:rPr>
+          <w:rFonts w:cs="Arial"/>
+          <w:szCs w:val="20"/>
+        </w:rPr>
+        <w:t>), which uses different digits making them globally unique.</w:t>
+      </w:r>
+    </w:p>
+    <w:p>
+      <w:pPr>
+        <w:rPr>
+          <w:rFonts w:cs="Arial"/>
+          <w:b/>
+          <w:szCs w:val="20"/>
+        </w:rPr>
+      </w:pPr>
+    </w:p>
+    <w:p>
+      <w:pPr>
+        <w:rPr>
+          <w:rFonts w:cs="Arial"/>
+          <w:szCs w:val="20"/>
+          <w:u w:val="single"/>
+        </w:rPr>
+      </w:pPr>
+      <w:r>
+        <w:rPr>
+          <w:rFonts w:cs="Arial"/>
+          <w:b/>
+          <w:szCs w:val="20"/>
+        </w:rPr>
+        <w:t>Global Trade Item Number (</w:t>
+      </w:r>
+      <w:r>
+        <w:rPr>
+          <w:rFonts w:cs="Arial"/>
+          <w:b/>
+          <w:szCs w:val="20"/>
+        </w:rPr>
+        <w:t>GTIN</w:t>
+      </w:r>
+      <w:r>
+        <w:rPr>
+          <w:rFonts w:cs="Arial"/>
+          <w:b/>
+          <w:szCs w:val="20"/>
+        </w:rPr>
+        <w:t>)</w:t>
+      </w:r>
+      <w:r>
+        <w:rPr>
+          <w:rFonts w:cs="Arial"/>
+          <w:szCs w:val="20"/>
+        </w:rPr>
+        <w:t>:</w:t>
+      </w:r>
+      <w:r>
+        <w:rPr>
+          <w:rFonts w:cs="Arial"/>
+          <w:szCs w:val="20"/>
+        </w:rPr>
+        <w:t xml:space="preserve"> </w:t>
+      </w:r>
+      <w:r>
+        <w:rPr>
+          <w:rFonts w:cs="Arial"/>
+          <w:szCs w:val="20"/>
+        </w:rPr>
+        <w:t xml:space="preserve">global </w:t>
+      </w:r>
+      <w:r>
+        <w:rPr>
+          <w:rFonts w:cs="Arial"/>
+          <w:szCs w:val="20"/>
+        </w:rPr>
+        <w:t xml:space="preserve">product identifier which consists of </w:t>
+      </w:r>
+      <w:r>
+        <w:rPr>
+          <w:rFonts w:cs="Arial"/>
+          <w:szCs w:val="20"/>
+        </w:rPr>
+        <w:t xml:space="preserve">14 digits. It is compatible with both EAN and UPC codes, so that adding </w:t>
+      </w:r>
+      <w:r>
+        <w:rPr>
+          <w:rFonts w:cs="Arial"/>
+          <w:szCs w:val="20"/>
+        </w:rPr>
+        <w:t>one and two</w:t>
+      </w:r>
+      <w:r>
+        <w:rPr>
+          <w:rFonts w:cs="Arial"/>
+          <w:szCs w:val="20"/>
+        </w:rPr>
+        <w:t xml:space="preserve"> zero</w:t>
+      </w:r>
+      <w:r>
+        <w:rPr>
+          <w:rFonts w:cs="Arial"/>
+          <w:szCs w:val="20"/>
+        </w:rPr>
+        <w:t>s</w:t>
+      </w:r>
+      <w:r>
+        <w:rPr>
+          <w:rFonts w:cs="Arial"/>
+          <w:szCs w:val="20"/>
+        </w:rPr>
+        <w:t xml:space="preserve"> at the beginning of any EAN </w:t>
+      </w:r>
+      <w:r>
+        <w:rPr>
+          <w:rFonts w:cs="Arial"/>
+          <w:szCs w:val="20"/>
+        </w:rPr>
+        <w:t>or UPC codes respectively</w:t>
+      </w:r>
+      <w:r>
+        <w:rPr>
+          <w:rFonts w:cs="Arial"/>
+          <w:szCs w:val="20"/>
+        </w:rPr>
+        <w:t xml:space="preserve"> will lead to the corresponding GTIN.</w:t>
+      </w:r>
+    </w:p>
+    <w:p>
+      <w:pPr>
+        <w:rPr>
+          <w:rFonts w:cs="Arial"/>
+          <w:szCs w:val="20"/>
+        </w:rPr>
+      </w:pPr>
+    </w:p>
+    <w:p>
+      <w:pPr>
+        <w:rPr>
+          <w:rFonts w:cs="Arial"/>
+          <w:szCs w:val="20"/>
+        </w:rPr>
+      </w:pPr>
+      <w:r>
+        <w:rPr>
+          <w:rFonts w:cs="Arial"/>
+          <w:b/>
+          <w:szCs w:val="20"/>
+        </w:rPr>
+        <w:t>Universal Product Code (</w:t>
+      </w:r>
+      <w:r>
+        <w:rPr>
+          <w:rFonts w:cs="Arial"/>
+          <w:b/>
+          <w:szCs w:val="20"/>
+        </w:rPr>
+        <w:t>UPC</w:t>
+      </w:r>
+      <w:r>
+        <w:rPr>
+          <w:rFonts w:cs="Arial"/>
+          <w:b/>
+          <w:szCs w:val="20"/>
+        </w:rPr>
+        <w:t>)</w:t>
+      </w:r>
+      <w:r>
+        <w:rPr>
+          <w:rFonts w:cs="Arial"/>
+          <w:szCs w:val="20"/>
+        </w:rPr>
+        <w:t xml:space="preserve">:  </w:t>
+      </w:r>
+      <w:r>
+        <w:rPr>
+          <w:rFonts w:cs="Arial"/>
+          <w:szCs w:val="20"/>
+        </w:rPr>
+        <w:t xml:space="preserve">global product identifier </w:t>
+      </w:r>
+      <w:r>
+        <w:rPr>
+          <w:rFonts w:cs="Arial"/>
+          <w:szCs w:val="20"/>
+        </w:rPr>
+        <w:t>which</w:t>
+      </w:r>
+      <w:r>
+        <w:rPr>
+          <w:rFonts w:cs="Arial"/>
+          <w:szCs w:val="20"/>
+        </w:rPr>
+        <w:t xml:space="preserve"> is commonly used in the USA, Canada</w:t>
+      </w:r>
+      <w:r>
+        <w:rPr>
+          <w:rFonts w:cs="Arial"/>
+          <w:szCs w:val="20"/>
+        </w:rPr>
+        <w:t>,</w:t>
+      </w:r>
+      <w:r>
+        <w:rPr>
+          <w:rFonts w:cs="Arial"/>
+          <w:szCs w:val="20"/>
+        </w:rPr>
+        <w:t xml:space="preserve"> United Kingdom </w:t>
+      </w:r>
+      <w:r>
+        <w:rPr>
+          <w:rFonts w:cs="Arial"/>
+          <w:szCs w:val="20"/>
+        </w:rPr>
+        <w:t>and</w:t>
+      </w:r>
+      <w:r>
+        <w:rPr>
+          <w:rFonts w:cs="Arial"/>
+          <w:szCs w:val="20"/>
+        </w:rPr>
+        <w:t xml:space="preserve"> Australia.</w:t>
+      </w:r>
+      <w:r>
+        <w:rPr>
+          <w:rFonts w:cs="Arial"/>
+          <w:szCs w:val="20"/>
+        </w:rPr>
+        <w:t xml:space="preserve"> </w:t>
+      </w:r>
+      <w:r>
+        <w:rPr>
+          <w:rFonts w:cs="Arial"/>
+          <w:szCs w:val="20"/>
+        </w:rPr>
+        <w:t>It is composed of 12 digits.</w:t>
+      </w:r>
+      <w:bookmarkStart w:id="17" w:name="_GoBack"/>
       <w:bookmarkEnd w:id="17"/>
-      <w:proofErr w:type="spellEnd"/>
-    </w:p>
-    <w:p>
-      <w:pPr>
-        <w:rPr>
-          <w:rFonts w:cs="Arial"/>
-          <w:szCs w:val="20"/>
-        </w:rPr>
-      </w:pPr>
-    </w:p>
-    <w:p>
-      <w:pPr>
-        <w:rPr>
-          <w:rFonts w:cs="Arial"/>
-          <w:szCs w:val="20"/>
-        </w:rPr>
-      </w:pPr>
-    </w:p>
-    <w:p>
-      <w:pPr>
-        <w:ind w:left="708"/>
-        <w:rPr>
-          <w:rFonts w:cs="Arial"/>
-          <w:shd w:val="clear" w:color="auto" w:fill="FFFF00"/>
-          <w:lang w:val="es-ES"/>
-        </w:rPr>
-      </w:pPr>
-      <w:r>
-        <w:rPr>
-          <w:rFonts w:cs="Arial"/>
-          <w:shd w:val="clear" w:color="auto" w:fill="FFFF00"/>
-          <w:lang w:val="es-ES"/>
-        </w:rPr>
-        <w:t xml:space="preserve">Definición de los términos y acrónimos más relevantes utilizados dentro de la Memoria. </w:t>
-      </w:r>
+    </w:p>
+    <w:p>
+      <w:pPr>
+        <w:rPr>
+          <w:rFonts w:cs="Arial"/>
+          <w:szCs w:val="20"/>
+        </w:rPr>
+      </w:pPr>
     </w:p>
     <w:p>
       <w:pPr>
@@ -7719,7 +8045,7 @@
         <w:rPr>
           <w:rFonts w:cs="Arial"/>
           <w:szCs w:val="20"/>
-          <w:lang w:val="es-ES"/>
+          <w:lang w:val="en-GB"/>
         </w:rPr>
       </w:pPr>
     </w:p>
@@ -7735,7 +8061,10 @@
       </w:pPr>
       <w:bookmarkStart w:id="18" w:name="_Toc6241157"/>
       <w:r>
-        <w:t>10</w:t>
+        <w:t>1</w:t>
+      </w:r>
+      <w:r>
+        <w:t>1</w:t>
       </w:r>
       <w:r>
         <w:t xml:space="preserve">. </w:t>
@@ -12436,7 +12765,7 @@
 </file>
 
 <file path=customXml/itemProps1.xml><?xml version="1.0" encoding="utf-8"?>
-<ds:datastoreItem xmlns:ds="http://schemas.openxmlformats.org/officeDocument/2006/customXml" ds:itemID="{1A270D98-FD44-413F-BBC1-047BC7E75497}">
+<ds:datastoreItem xmlns:ds="http://schemas.openxmlformats.org/officeDocument/2006/customXml" ds:itemID="{A79C0D5B-2C69-4444-9B61-C38DA8D5F8F6}">
   <ds:schemaRefs>
     <ds:schemaRef ds:uri="http://schemas.openxmlformats.org/officeDocument/2006/bibliography"/>
   </ds:schemaRefs>

</xml_diff>